<commit_message>
restructuring Intel work experience
</commit_message>
<xml_diff>
--- a/resume.docx
+++ b/resume.docx
@@ -1,6 +1,6 @@
 
 <file path=word/document.xml><?xml version="1.0" encoding="utf-8"?>
-<w:document xmlns:wpc="http://schemas.microsoft.com/office/word/2010/wordprocessingCanvas" xmlns:mc="http://schemas.openxmlformats.org/markup-compatibility/2006" xmlns:o="urn:schemas-microsoft-com:office:office" xmlns:r="http://schemas.openxmlformats.org/officeDocument/2006/relationships" xmlns:m="http://schemas.openxmlformats.org/officeDocument/2006/math" xmlns:v="urn:schemas-microsoft-com:vml" xmlns:wp14="http://schemas.microsoft.com/office/word/2010/wordprocessingDrawing" xmlns:wp="http://schemas.openxmlformats.org/drawingml/2006/wordprocessingDrawing" xmlns:w10="urn:schemas-microsoft-com:office:word" xmlns:w="http://schemas.openxmlformats.org/wordprocessingml/2006/main" xmlns:w14="http://schemas.microsoft.com/office/word/2010/wordml" xmlns:w15="http://schemas.microsoft.com/office/word/2012/wordml" xmlns:wpg="http://schemas.microsoft.com/office/word/2010/wordprocessingGroup" xmlns:wpi="http://schemas.microsoft.com/office/word/2010/wordprocessingInk" xmlns:wne="http://schemas.microsoft.com/office/word/2006/wordml" xmlns:wps="http://schemas.microsoft.com/office/word/2010/wordprocessingShape" mc:Ignorable="w14 w15 wp14">
+<w:document xmlns:wpc="http://schemas.microsoft.com/office/word/2010/wordprocessingCanvas" xmlns:mc="http://schemas.openxmlformats.org/markup-compatibility/2006" xmlns:o="urn:schemas-microsoft-com:office:office" xmlns:r="http://schemas.openxmlformats.org/officeDocument/2006/relationships" xmlns:m="http://schemas.openxmlformats.org/officeDocument/2006/math" xmlns:v="urn:schemas-microsoft-com:vml" xmlns:wp14="http://schemas.microsoft.com/office/word/2010/wordprocessingDrawing" xmlns:wp="http://schemas.openxmlformats.org/drawingml/2006/wordprocessingDrawing" xmlns:w10="urn:schemas-microsoft-com:office:word" xmlns:w="http://schemas.openxmlformats.org/wordprocessingml/2006/main" xmlns:w14="http://schemas.microsoft.com/office/word/2010/wordml" xmlns:wpg="http://schemas.microsoft.com/office/word/2010/wordprocessingGroup" xmlns:wpi="http://schemas.microsoft.com/office/word/2010/wordprocessingInk" xmlns:wne="http://schemas.microsoft.com/office/word/2006/wordml" xmlns:wps="http://schemas.microsoft.com/office/word/2010/wordprocessingShape" mc:Ignorable="w14 wp14">
   <w:body>
     <w:p>
       <w:pPr>
@@ -505,7 +505,7 @@
         <w:rPr>
           <w:b/>
         </w:rPr>
-        <w:t>July</w:t>
+        <w:t>February</w:t>
       </w:r>
       <w:r>
         <w:rPr>
@@ -524,6 +524,27 @@
           <w:b/>
         </w:rPr>
         <w:t>, Intel Security, Montreal, Canada</w:t>
+      </w:r>
+    </w:p>
+    <w:p>
+      <w:pPr>
+        <w:pStyle w:val="NoSpacing"/>
+        <w:tabs>
+          <w:tab w:val="left" w:pos="2805"/>
+        </w:tabs>
+        <w:spacing w:line="300" w:lineRule="atLeast"/>
+      </w:pPr>
+      <w:r>
+        <w:t xml:space="preserve">Contracting services as a </w:t>
+      </w:r>
+      <w:r>
+        <w:t>Quality Assurance Engineer</w:t>
+      </w:r>
+      <w:r>
+        <w:t>.</w:t>
+      </w:r>
+      <w:r>
+        <w:tab/>
       </w:r>
     </w:p>
     <w:p>
@@ -540,7 +561,50 @@
         </w:rPr>
       </w:pPr>
       <w:r>
-        <w:t xml:space="preserve">Contracting services in the Continuous Integration &amp; Tooling Team. Working full-time with an intern on the Quality Dashboard project that I started in my previous team. </w:t>
+        <w:t>Android Team, September 2016 to present:</w:t>
+      </w:r>
+    </w:p>
+    <w:p>
+      <w:pPr>
+        <w:pStyle w:val="NoSpacing"/>
+        <w:numPr>
+          <w:ilvl w:val="1"/>
+          <w:numId w:val="11"/>
+        </w:numPr>
+        <w:spacing w:line="300" w:lineRule="atLeast"/>
+        <w:ind w:left="709"/>
+        <w:rPr>
+          <w:b/>
+        </w:rPr>
+      </w:pPr>
+      <w:r>
+        <w:t>Integrating with CI by writing Dockerfiles to set up Android development environment</w:t>
+      </w:r>
+      <w:r>
+        <w:t>.</w:t>
+      </w:r>
+    </w:p>
+    <w:p>
+      <w:pPr>
+        <w:pStyle w:val="NoSpacing"/>
+        <w:numPr>
+          <w:ilvl w:val="1"/>
+          <w:numId w:val="11"/>
+        </w:numPr>
+        <w:spacing w:line="300" w:lineRule="atLeast"/>
+        <w:ind w:left="709"/>
+        <w:rPr>
+          <w:b/>
+        </w:rPr>
+      </w:pPr>
+      <w:r>
+        <w:t xml:space="preserve">Working with developers and QA to automate </w:t>
+      </w:r>
+      <w:r>
+        <w:t>test suites</w:t>
+      </w:r>
+      <w:r>
+        <w:t>.</w:t>
       </w:r>
     </w:p>
     <w:p>
@@ -557,36 +621,102 @@
         </w:rPr>
       </w:pPr>
       <w:r>
-        <w:t>Back end development in Python using Flask framework. Front end development in Javascript</w:t>
-      </w:r>
-      <w:r>
-        <w:t xml:space="preserve"> with</w:t>
-      </w:r>
-      <w:r>
-        <w:t xml:space="preserve"> HighCharts </w:t>
-      </w:r>
-      <w:r>
-        <w:t>for</w:t>
-      </w:r>
-      <w:r>
-        <w:t xml:space="preserve"> data visualization</w:t>
+        <w:t>CI &amp;</w:t>
+      </w:r>
+      <w:r>
+        <w:t xml:space="preserve"> Tooling Team, July to September 2016:</w:t>
+      </w:r>
+    </w:p>
+    <w:p>
+      <w:pPr>
+        <w:pStyle w:val="NoSpacing"/>
+        <w:numPr>
+          <w:ilvl w:val="1"/>
+          <w:numId w:val="11"/>
+        </w:numPr>
+        <w:spacing w:line="300" w:lineRule="atLeast"/>
+        <w:ind w:left="709"/>
+        <w:rPr>
+          <w:b/>
+        </w:rPr>
+      </w:pPr>
+      <w:r>
+        <w:t>Developed</w:t>
+      </w:r>
+      <w:r>
+        <w:t xml:space="preserve"> Quality Dashboard </w:t>
+      </w:r>
+      <w:r>
+        <w:t>web app using Python Flask framework</w:t>
       </w:r>
       <w:r>
         <w:t>.</w:t>
       </w:r>
-      <w:r>
-        <w:t xml:space="preserve"> </w:t>
-      </w:r>
-      <w:r>
-        <w:t>Working in an agile scrum team on</w:t>
-      </w:r>
-      <w:r>
-        <w:t xml:space="preserve"> user stories and defects. Git is used for collaboration. Doc</w:t>
-      </w:r>
-      <w:bookmarkStart w:id="0" w:name="_GoBack"/>
-      <w:bookmarkEnd w:id="0"/>
-      <w:r>
-        <w:t>ker is used for server-side deployment.</w:t>
+    </w:p>
+    <w:p>
+      <w:pPr>
+        <w:pStyle w:val="NoSpacing"/>
+        <w:numPr>
+          <w:ilvl w:val="1"/>
+          <w:numId w:val="11"/>
+        </w:numPr>
+        <w:spacing w:line="300" w:lineRule="atLeast"/>
+        <w:ind w:left="709"/>
+        <w:rPr>
+          <w:b/>
+        </w:rPr>
+      </w:pPr>
+      <w:r>
+        <w:t>Implemented schedulable tasks on server that collect and cache data from various APIs</w:t>
+      </w:r>
+      <w:r>
+        <w:t>. Cached data can then be quickly processed and served to clients based on their requests.</w:t>
+      </w:r>
+    </w:p>
+    <w:p>
+      <w:pPr>
+        <w:pStyle w:val="NoSpacing"/>
+        <w:numPr>
+          <w:ilvl w:val="1"/>
+          <w:numId w:val="11"/>
+        </w:numPr>
+        <w:spacing w:line="300" w:lineRule="atLeast"/>
+        <w:ind w:left="709"/>
+        <w:rPr>
+          <w:b/>
+        </w:rPr>
+      </w:pPr>
+      <w:r>
+        <w:t xml:space="preserve">Implemented front-end data visualisation using HighCharts. Designed various views </w:t>
+      </w:r>
+      <w:r>
+        <w:t xml:space="preserve">and panels </w:t>
+      </w:r>
+      <w:r>
+        <w:t>using Jinja and Handelbars HTML templating engines.</w:t>
+      </w:r>
+    </w:p>
+    <w:p>
+      <w:pPr>
+        <w:pStyle w:val="NoSpacing"/>
+        <w:numPr>
+          <w:ilvl w:val="1"/>
+          <w:numId w:val="11"/>
+        </w:numPr>
+        <w:spacing w:line="300" w:lineRule="atLeast"/>
+        <w:ind w:left="709"/>
+        <w:rPr>
+          <w:b/>
+        </w:rPr>
+      </w:pPr>
+      <w:r>
+        <w:t>Worked</w:t>
+      </w:r>
+      <w:r>
+        <w:t xml:space="preserve"> in an agile scrum team on user</w:t>
+      </w:r>
+      <w:r>
+        <w:t xml:space="preserve"> stories and defects using Git for collaboration.</w:t>
       </w:r>
     </w:p>
     <w:p>
@@ -603,64 +733,45 @@
         </w:rPr>
       </w:pPr>
       <w:r>
-        <w:t>Currently onboarding with the team’s automation framework written in Go.</w:t>
-      </w:r>
-    </w:p>
-    <w:p>
-      <w:pPr>
-        <w:pStyle w:val="NoSpacing"/>
-        <w:spacing w:line="300" w:lineRule="atLeast"/>
-        <w:ind w:left="284"/>
-        <w:rPr>
-          <w:b/>
-        </w:rPr>
-      </w:pPr>
-    </w:p>
-    <w:p>
-      <w:pPr>
-        <w:pStyle w:val="NoSpacing"/>
-        <w:spacing w:line="300" w:lineRule="atLeast"/>
-        <w:rPr>
-          <w:b/>
-        </w:rPr>
-      </w:pPr>
-      <w:r>
-        <w:rPr>
-          <w:b/>
-        </w:rPr>
-        <w:t xml:space="preserve">February 2016 – </w:t>
-      </w:r>
-      <w:r>
-        <w:rPr>
-          <w:b/>
-        </w:rPr>
-        <w:t>July 2016</w:t>
-      </w:r>
-      <w:r>
-        <w:rPr>
-          <w:b/>
-        </w:rPr>
-        <w:t>, Intel Security, Montreal, Canada</w:t>
+        <w:t>Desktop</w:t>
+      </w:r>
+      <w:r>
+        <w:t xml:space="preserve"> Team, </w:t>
+      </w:r>
+      <w:r>
+        <w:t>February</w:t>
+      </w:r>
+      <w:r>
+        <w:t xml:space="preserve"> to </w:t>
+      </w:r>
+      <w:r>
+        <w:t>July</w:t>
+      </w:r>
+      <w:r>
+        <w:t xml:space="preserve"> 2016:</w:t>
       </w:r>
     </w:p>
     <w:p>
       <w:pPr>
         <w:pStyle w:val="NoSpacing"/>
         <w:numPr>
-          <w:ilvl w:val="0"/>
+          <w:ilvl w:val="1"/>
           <w:numId w:val="11"/>
         </w:numPr>
         <w:spacing w:line="300" w:lineRule="atLeast"/>
-        <w:ind w:left="284" w:hanging="284"/>
-      </w:pPr>
-      <w:r>
-        <w:t xml:space="preserve">Contracting services as a Quality Assurance Engineer. </w:t>
-      </w:r>
+        <w:ind w:left="709"/>
+      </w:pPr>
       <w:r>
         <w:t>T</w:t>
       </w:r>
       <w:r>
-        <w:t>esting reliability and functionality of password management software</w:t>
+        <w:t>est</w:t>
+      </w:r>
+      <w:r>
+        <w:t>ed</w:t>
+      </w:r>
+      <w:r>
+        <w:t xml:space="preserve"> reliability and functionality of password management software</w:t>
       </w:r>
       <w:r>
         <w:t xml:space="preserve">. </w:t>
@@ -669,7 +780,13 @@
         <w:t>Responsibilities</w:t>
       </w:r>
       <w:r>
-        <w:t xml:space="preserve"> include writing test plans to validate new features based on design documents, b</w:t>
+        <w:t xml:space="preserve"> include</w:t>
+      </w:r>
+      <w:r>
+        <w:t>d</w:t>
+      </w:r>
+      <w:r>
+        <w:t xml:space="preserve"> writing test plans to validate new features based on design documents, b</w:t>
       </w:r>
       <w:r>
         <w:t>lack</w:t>
@@ -678,7 +795,12 @@
         <w:t>-</w:t>
       </w:r>
       <w:r>
-        <w:t>box and white</w:t>
+        <w:t>box and whit</w:t>
+      </w:r>
+      <w:bookmarkStart w:id="0" w:name="_GoBack"/>
+      <w:bookmarkEnd w:id="0"/>
+      <w:r>
+        <w:t>e</w:t>
       </w:r>
       <w:r>
         <w:t>-</w:t>
@@ -694,11 +816,11 @@
       <w:pPr>
         <w:pStyle w:val="NoSpacing"/>
         <w:numPr>
-          <w:ilvl w:val="0"/>
+          <w:ilvl w:val="1"/>
           <w:numId w:val="11"/>
         </w:numPr>
         <w:spacing w:line="300" w:lineRule="atLeast"/>
-        <w:ind w:left="284" w:hanging="284"/>
+        <w:ind w:left="709"/>
       </w:pPr>
       <w:r>
         <w:t>Started and worked part-time on Quality Dashboard project described above.</w:t>
@@ -708,11 +830,11 @@
       <w:pPr>
         <w:pStyle w:val="NoSpacing"/>
         <w:numPr>
-          <w:ilvl w:val="0"/>
+          <w:ilvl w:val="1"/>
           <w:numId w:val="11"/>
         </w:numPr>
         <w:spacing w:line="300" w:lineRule="atLeast"/>
-        <w:ind w:left="284" w:hanging="284"/>
+        <w:ind w:left="709"/>
       </w:pPr>
       <w:r>
         <w:t>Wrote Powershell script</w:t>
@@ -1490,7 +1612,6 @@
         <w:rPr>
           <w:b/>
         </w:rPr>
-        <w:lastRenderedPageBreak/>
         <w:t>Music</w:t>
       </w:r>
     </w:p>
@@ -1505,6 +1626,7 @@
         <w:ind w:left="284" w:hanging="284"/>
       </w:pPr>
       <w:r>
+        <w:lastRenderedPageBreak/>
         <w:t>M</w:t>
       </w:r>
       <w:r>
@@ -1756,7 +1878,7 @@
 </file>
 
 <file path=word/endnotes.xml><?xml version="1.0" encoding="utf-8"?>
-<w:endnotes xmlns:wpc="http://schemas.microsoft.com/office/word/2010/wordprocessingCanvas" xmlns:mc="http://schemas.openxmlformats.org/markup-compatibility/2006" xmlns:o="urn:schemas-microsoft-com:office:office" xmlns:r="http://schemas.openxmlformats.org/officeDocument/2006/relationships" xmlns:m="http://schemas.openxmlformats.org/officeDocument/2006/math" xmlns:v="urn:schemas-microsoft-com:vml" xmlns:wp14="http://schemas.microsoft.com/office/word/2010/wordprocessingDrawing" xmlns:wp="http://schemas.openxmlformats.org/drawingml/2006/wordprocessingDrawing" xmlns:w10="urn:schemas-microsoft-com:office:word" xmlns:w="http://schemas.openxmlformats.org/wordprocessingml/2006/main" xmlns:w14="http://schemas.microsoft.com/office/word/2010/wordml" xmlns:w15="http://schemas.microsoft.com/office/word/2012/wordml" xmlns:wpg="http://schemas.microsoft.com/office/word/2010/wordprocessingGroup" xmlns:wpi="http://schemas.microsoft.com/office/word/2010/wordprocessingInk" xmlns:wne="http://schemas.microsoft.com/office/word/2006/wordml" xmlns:wps="http://schemas.microsoft.com/office/word/2010/wordprocessingShape" mc:Ignorable="w14 w15 wp14">
+<w:endnotes xmlns:wpc="http://schemas.microsoft.com/office/word/2010/wordprocessingCanvas" xmlns:mc="http://schemas.openxmlformats.org/markup-compatibility/2006" xmlns:o="urn:schemas-microsoft-com:office:office" xmlns:r="http://schemas.openxmlformats.org/officeDocument/2006/relationships" xmlns:m="http://schemas.openxmlformats.org/officeDocument/2006/math" xmlns:v="urn:schemas-microsoft-com:vml" xmlns:wp14="http://schemas.microsoft.com/office/word/2010/wordprocessingDrawing" xmlns:wp="http://schemas.openxmlformats.org/drawingml/2006/wordprocessingDrawing" xmlns:w10="urn:schemas-microsoft-com:office:word" xmlns:w="http://schemas.openxmlformats.org/wordprocessingml/2006/main" xmlns:w14="http://schemas.microsoft.com/office/word/2010/wordml" xmlns:wpg="http://schemas.microsoft.com/office/word/2010/wordprocessingGroup" xmlns:wpi="http://schemas.microsoft.com/office/word/2010/wordprocessingInk" xmlns:wne="http://schemas.microsoft.com/office/word/2006/wordml" xmlns:wps="http://schemas.microsoft.com/office/word/2010/wordprocessingShape" mc:Ignorable="w14 wp14">
   <w:endnote w:type="separator" w:id="-1">
     <w:p>
       <w:pPr>
@@ -1781,7 +1903,7 @@
 </file>
 
 <file path=word/footnotes.xml><?xml version="1.0" encoding="utf-8"?>
-<w:footnotes xmlns:wpc="http://schemas.microsoft.com/office/word/2010/wordprocessingCanvas" xmlns:mc="http://schemas.openxmlformats.org/markup-compatibility/2006" xmlns:o="urn:schemas-microsoft-com:office:office" xmlns:r="http://schemas.openxmlformats.org/officeDocument/2006/relationships" xmlns:m="http://schemas.openxmlformats.org/officeDocument/2006/math" xmlns:v="urn:schemas-microsoft-com:vml" xmlns:wp14="http://schemas.microsoft.com/office/word/2010/wordprocessingDrawing" xmlns:wp="http://schemas.openxmlformats.org/drawingml/2006/wordprocessingDrawing" xmlns:w10="urn:schemas-microsoft-com:office:word" xmlns:w="http://schemas.openxmlformats.org/wordprocessingml/2006/main" xmlns:w14="http://schemas.microsoft.com/office/word/2010/wordml" xmlns:w15="http://schemas.microsoft.com/office/word/2012/wordml" xmlns:wpg="http://schemas.microsoft.com/office/word/2010/wordprocessingGroup" xmlns:wpi="http://schemas.microsoft.com/office/word/2010/wordprocessingInk" xmlns:wne="http://schemas.microsoft.com/office/word/2006/wordml" xmlns:wps="http://schemas.microsoft.com/office/word/2010/wordprocessingShape" mc:Ignorable="w14 w15 wp14">
+<w:footnotes xmlns:wpc="http://schemas.microsoft.com/office/word/2010/wordprocessingCanvas" xmlns:mc="http://schemas.openxmlformats.org/markup-compatibility/2006" xmlns:o="urn:schemas-microsoft-com:office:office" xmlns:r="http://schemas.openxmlformats.org/officeDocument/2006/relationships" xmlns:m="http://schemas.openxmlformats.org/officeDocument/2006/math" xmlns:v="urn:schemas-microsoft-com:vml" xmlns:wp14="http://schemas.microsoft.com/office/word/2010/wordprocessingDrawing" xmlns:wp="http://schemas.openxmlformats.org/drawingml/2006/wordprocessingDrawing" xmlns:w10="urn:schemas-microsoft-com:office:word" xmlns:w="http://schemas.openxmlformats.org/wordprocessingml/2006/main" xmlns:w14="http://schemas.microsoft.com/office/word/2010/wordml" xmlns:wpg="http://schemas.microsoft.com/office/word/2010/wordprocessingGroup" xmlns:wpi="http://schemas.microsoft.com/office/word/2010/wordprocessingInk" xmlns:wne="http://schemas.microsoft.com/office/word/2006/wordml" xmlns:wps="http://schemas.microsoft.com/office/word/2010/wordprocessingShape" mc:Ignorable="w14 wp14">
   <w:footnote w:type="separator" w:id="-1">
     <w:p>
       <w:pPr>
@@ -1806,8 +1928,8 @@
 </file>
 
 <file path=word/numbering.xml><?xml version="1.0" encoding="utf-8"?>
-<w:numbering xmlns:wpc="http://schemas.microsoft.com/office/word/2010/wordprocessingCanvas" xmlns:mc="http://schemas.openxmlformats.org/markup-compatibility/2006" xmlns:o="urn:schemas-microsoft-com:office:office" xmlns:r="http://schemas.openxmlformats.org/officeDocument/2006/relationships" xmlns:m="http://schemas.openxmlformats.org/officeDocument/2006/math" xmlns:v="urn:schemas-microsoft-com:vml" xmlns:wp14="http://schemas.microsoft.com/office/word/2010/wordprocessingDrawing" xmlns:wp="http://schemas.openxmlformats.org/drawingml/2006/wordprocessingDrawing" xmlns:w10="urn:schemas-microsoft-com:office:word" xmlns:w="http://schemas.openxmlformats.org/wordprocessingml/2006/main" xmlns:w14="http://schemas.microsoft.com/office/word/2010/wordml" xmlns:w15="http://schemas.microsoft.com/office/word/2012/wordml" xmlns:wpg="http://schemas.microsoft.com/office/word/2010/wordprocessingGroup" xmlns:wpi="http://schemas.microsoft.com/office/word/2010/wordprocessingInk" xmlns:wne="http://schemas.microsoft.com/office/word/2006/wordml" xmlns:wps="http://schemas.microsoft.com/office/word/2010/wordprocessingShape" mc:Ignorable="w14 w15 wp14">
-  <w:abstractNum w:abstractNumId="0" w15:restartNumberingAfterBreak="0">
+<w:numbering xmlns:wpc="http://schemas.microsoft.com/office/word/2010/wordprocessingCanvas" xmlns:mc="http://schemas.openxmlformats.org/markup-compatibility/2006" xmlns:o="urn:schemas-microsoft-com:office:office" xmlns:r="http://schemas.openxmlformats.org/officeDocument/2006/relationships" xmlns:m="http://schemas.openxmlformats.org/officeDocument/2006/math" xmlns:v="urn:schemas-microsoft-com:vml" xmlns:wp14="http://schemas.microsoft.com/office/word/2010/wordprocessingDrawing" xmlns:wp="http://schemas.openxmlformats.org/drawingml/2006/wordprocessingDrawing" xmlns:w10="urn:schemas-microsoft-com:office:word" xmlns:w="http://schemas.openxmlformats.org/wordprocessingml/2006/main" xmlns:w14="http://schemas.microsoft.com/office/word/2010/wordml" xmlns:wpg="http://schemas.microsoft.com/office/word/2010/wordprocessingGroup" xmlns:wpi="http://schemas.microsoft.com/office/word/2010/wordprocessingInk" xmlns:wne="http://schemas.microsoft.com/office/word/2006/wordml" xmlns:wps="http://schemas.microsoft.com/office/word/2010/wordprocessingShape" mc:Ignorable="w14 wp14">
+  <w:abstractNum w:abstractNumId="0">
     <w:nsid w:val="00B42122"/>
     <w:multiLevelType w:val="hybridMultilevel"/>
     <w:tmpl w:val="84D2F276"/>
@@ -1823,7 +1945,7 @@
         <w:rFonts w:ascii="Symbol" w:hAnsi="Symbol" w:hint="default"/>
       </w:rPr>
     </w:lvl>
-    <w:lvl w:ilvl="1" w:tplc="08090003" w:tentative="1">
+    <w:lvl w:ilvl="1" w:tplc="08090003">
       <w:start w:val="1"/>
       <w:numFmt w:val="bullet"/>
       <w:lvlText w:val="o"/>
@@ -1920,7 +2042,7 @@
       </w:rPr>
     </w:lvl>
   </w:abstractNum>
-  <w:abstractNum w:abstractNumId="1" w15:restartNumberingAfterBreak="0">
+  <w:abstractNum w:abstractNumId="1">
     <w:nsid w:val="0465523B"/>
     <w:multiLevelType w:val="hybridMultilevel"/>
     <w:tmpl w:val="E154F5F2"/>
@@ -2033,7 +2155,7 @@
       </w:rPr>
     </w:lvl>
   </w:abstractNum>
-  <w:abstractNum w:abstractNumId="2" w15:restartNumberingAfterBreak="0">
+  <w:abstractNum w:abstractNumId="2">
     <w:nsid w:val="0828170D"/>
     <w:multiLevelType w:val="hybridMultilevel"/>
     <w:tmpl w:val="114262A4"/>
@@ -2146,7 +2268,7 @@
       </w:rPr>
     </w:lvl>
   </w:abstractNum>
-  <w:abstractNum w:abstractNumId="3" w15:restartNumberingAfterBreak="0">
+  <w:abstractNum w:abstractNumId="3">
     <w:nsid w:val="1C633320"/>
     <w:multiLevelType w:val="hybridMultilevel"/>
     <w:tmpl w:val="14C4E7B4"/>
@@ -2259,7 +2381,7 @@
       </w:rPr>
     </w:lvl>
   </w:abstractNum>
-  <w:abstractNum w:abstractNumId="4" w15:restartNumberingAfterBreak="0">
+  <w:abstractNum w:abstractNumId="4">
     <w:nsid w:val="29F71F9A"/>
     <w:multiLevelType w:val="hybridMultilevel"/>
     <w:tmpl w:val="37646C92"/>
@@ -2372,7 +2494,7 @@
       </w:rPr>
     </w:lvl>
   </w:abstractNum>
-  <w:abstractNum w:abstractNumId="5" w15:restartNumberingAfterBreak="0">
+  <w:abstractNum w:abstractNumId="5">
     <w:nsid w:val="32052FDA"/>
     <w:multiLevelType w:val="hybridMultilevel"/>
     <w:tmpl w:val="110449F6"/>
@@ -2485,7 +2607,7 @@
       </w:rPr>
     </w:lvl>
   </w:abstractNum>
-  <w:abstractNum w:abstractNumId="6" w15:restartNumberingAfterBreak="0">
+  <w:abstractNum w:abstractNumId="6">
     <w:nsid w:val="37AF7EB2"/>
     <w:multiLevelType w:val="hybridMultilevel"/>
     <w:tmpl w:val="98D0CD58"/>
@@ -2598,7 +2720,7 @@
       </w:rPr>
     </w:lvl>
   </w:abstractNum>
-  <w:abstractNum w:abstractNumId="7" w15:restartNumberingAfterBreak="0">
+  <w:abstractNum w:abstractNumId="7">
     <w:nsid w:val="402F1D72"/>
     <w:multiLevelType w:val="hybridMultilevel"/>
     <w:tmpl w:val="95569D8C"/>
@@ -2711,7 +2833,7 @@
       </w:rPr>
     </w:lvl>
   </w:abstractNum>
-  <w:abstractNum w:abstractNumId="8" w15:restartNumberingAfterBreak="0">
+  <w:abstractNum w:abstractNumId="8">
     <w:nsid w:val="48B4525D"/>
     <w:multiLevelType w:val="hybridMultilevel"/>
     <w:tmpl w:val="0BD0ACF2"/>
@@ -2824,7 +2946,7 @@
       </w:rPr>
     </w:lvl>
   </w:abstractNum>
-  <w:abstractNum w:abstractNumId="9" w15:restartNumberingAfterBreak="0">
+  <w:abstractNum w:abstractNumId="9">
     <w:nsid w:val="4A3B0020"/>
     <w:multiLevelType w:val="hybridMultilevel"/>
     <w:tmpl w:val="D862ADDE"/>
@@ -2937,7 +3059,7 @@
       </w:rPr>
     </w:lvl>
   </w:abstractNum>
-  <w:abstractNum w:abstractNumId="10" w15:restartNumberingAfterBreak="0">
+  <w:abstractNum w:abstractNumId="10">
     <w:nsid w:val="55166DBD"/>
     <w:multiLevelType w:val="hybridMultilevel"/>
     <w:tmpl w:val="7CF89274"/>
@@ -3050,7 +3172,7 @@
       </w:rPr>
     </w:lvl>
   </w:abstractNum>
-  <w:abstractNum w:abstractNumId="11" w15:restartNumberingAfterBreak="0">
+  <w:abstractNum w:abstractNumId="11">
     <w:nsid w:val="642A7858"/>
     <w:multiLevelType w:val="hybridMultilevel"/>
     <w:tmpl w:val="5A888256"/>
@@ -3203,7 +3325,7 @@
 </file>
 
 <file path=word/styles.xml><?xml version="1.0" encoding="utf-8"?>
-<w:styles xmlns:mc="http://schemas.openxmlformats.org/markup-compatibility/2006" xmlns:r="http://schemas.openxmlformats.org/officeDocument/2006/relationships" xmlns:w="http://schemas.openxmlformats.org/wordprocessingml/2006/main" xmlns:w14="http://schemas.microsoft.com/office/word/2010/wordml" xmlns:w15="http://schemas.microsoft.com/office/word/2012/wordml" mc:Ignorable="w14 w15">
+<w:styles xmlns:mc="http://schemas.openxmlformats.org/markup-compatibility/2006" xmlns:r="http://schemas.openxmlformats.org/officeDocument/2006/relationships" xmlns:w="http://schemas.openxmlformats.org/wordprocessingml/2006/main" xmlns:w14="http://schemas.microsoft.com/office/word/2010/wordml" mc:Ignorable="w14">
   <w:docDefaults>
     <w:rPrDefault>
       <w:rPr>
@@ -3219,378 +3341,439 @@
       </w:pPr>
     </w:pPrDefault>
   </w:docDefaults>
-  <w:latentStyles w:defLockedState="0" w:defUIPriority="99" w:defSemiHidden="0" w:defUnhideWhenUsed="0" w:defQFormat="0" w:count="371">
-    <w:lsdException w:name="Normal" w:uiPriority="0" w:qFormat="1"/>
-    <w:lsdException w:name="heading 1" w:uiPriority="9" w:qFormat="1"/>
-    <w:lsdException w:name="heading 2" w:semiHidden="1" w:uiPriority="9" w:unhideWhenUsed="1" w:qFormat="1"/>
-    <w:lsdException w:name="heading 3" w:semiHidden="1" w:uiPriority="9" w:unhideWhenUsed="1" w:qFormat="1"/>
-    <w:lsdException w:name="heading 4" w:semiHidden="1" w:uiPriority="9" w:unhideWhenUsed="1" w:qFormat="1"/>
-    <w:lsdException w:name="heading 5" w:semiHidden="1" w:uiPriority="9" w:unhideWhenUsed="1" w:qFormat="1"/>
-    <w:lsdException w:name="heading 6" w:semiHidden="1" w:uiPriority="9" w:unhideWhenUsed="1" w:qFormat="1"/>
-    <w:lsdException w:name="heading 7" w:semiHidden="1" w:uiPriority="9" w:unhideWhenUsed="1" w:qFormat="1"/>
-    <w:lsdException w:name="heading 8" w:semiHidden="1" w:uiPriority="9" w:unhideWhenUsed="1" w:qFormat="1"/>
-    <w:lsdException w:name="heading 9" w:semiHidden="1" w:uiPriority="9" w:unhideWhenUsed="1" w:qFormat="1"/>
-    <w:lsdException w:name="index 1" w:semiHidden="1" w:unhideWhenUsed="1"/>
-    <w:lsdException w:name="index 2" w:semiHidden="1" w:unhideWhenUsed="1"/>
-    <w:lsdException w:name="index 3" w:semiHidden="1" w:unhideWhenUsed="1"/>
-    <w:lsdException w:name="index 4" w:semiHidden="1" w:unhideWhenUsed="1"/>
-    <w:lsdException w:name="index 5" w:semiHidden="1" w:unhideWhenUsed="1"/>
-    <w:lsdException w:name="index 6" w:semiHidden="1" w:unhideWhenUsed="1"/>
-    <w:lsdException w:name="index 7" w:semiHidden="1" w:unhideWhenUsed="1"/>
-    <w:lsdException w:name="index 8" w:semiHidden="1" w:unhideWhenUsed="1"/>
-    <w:lsdException w:name="index 9" w:semiHidden="1" w:unhideWhenUsed="1"/>
-    <w:lsdException w:name="toc 1" w:semiHidden="1" w:uiPriority="39" w:unhideWhenUsed="1"/>
-    <w:lsdException w:name="toc 2" w:semiHidden="1" w:uiPriority="39" w:unhideWhenUsed="1"/>
-    <w:lsdException w:name="toc 3" w:semiHidden="1" w:uiPriority="39" w:unhideWhenUsed="1"/>
-    <w:lsdException w:name="toc 4" w:semiHidden="1" w:uiPriority="39" w:unhideWhenUsed="1"/>
-    <w:lsdException w:name="toc 5" w:semiHidden="1" w:uiPriority="39" w:unhideWhenUsed="1"/>
-    <w:lsdException w:name="toc 6" w:semiHidden="1" w:uiPriority="39" w:unhideWhenUsed="1"/>
-    <w:lsdException w:name="toc 7" w:semiHidden="1" w:uiPriority="39" w:unhideWhenUsed="1"/>
-    <w:lsdException w:name="toc 8" w:semiHidden="1" w:uiPriority="39" w:unhideWhenUsed="1"/>
-    <w:lsdException w:name="toc 9" w:semiHidden="1" w:uiPriority="39" w:unhideWhenUsed="1"/>
-    <w:lsdException w:name="Normal Indent" w:semiHidden="1" w:unhideWhenUsed="1"/>
-    <w:lsdException w:name="footnote text" w:semiHidden="1" w:unhideWhenUsed="1"/>
-    <w:lsdException w:name="annotation text" w:semiHidden="1" w:unhideWhenUsed="1"/>
-    <w:lsdException w:name="header" w:semiHidden="1" w:unhideWhenUsed="1"/>
-    <w:lsdException w:name="footer" w:semiHidden="1" w:unhideWhenUsed="1"/>
-    <w:lsdException w:name="index heading" w:semiHidden="1" w:unhideWhenUsed="1"/>
-    <w:lsdException w:name="caption" w:semiHidden="1" w:uiPriority="35" w:unhideWhenUsed="1" w:qFormat="1"/>
-    <w:lsdException w:name="table of figures" w:semiHidden="1" w:unhideWhenUsed="1"/>
-    <w:lsdException w:name="envelope address" w:semiHidden="1" w:unhideWhenUsed="1"/>
-    <w:lsdException w:name="envelope return" w:semiHidden="1" w:unhideWhenUsed="1"/>
-    <w:lsdException w:name="footnote reference" w:semiHidden="1" w:unhideWhenUsed="1"/>
-    <w:lsdException w:name="annotation reference" w:semiHidden="1" w:unhideWhenUsed="1"/>
-    <w:lsdException w:name="line number" w:semiHidden="1" w:unhideWhenUsed="1"/>
-    <w:lsdException w:name="page number" w:semiHidden="1" w:unhideWhenUsed="1"/>
-    <w:lsdException w:name="endnote reference" w:semiHidden="1" w:unhideWhenUsed="1"/>
-    <w:lsdException w:name="endnote text" w:semiHidden="1" w:unhideWhenUsed="1"/>
-    <w:lsdException w:name="table of authorities" w:semiHidden="1" w:unhideWhenUsed="1"/>
-    <w:lsdException w:name="macro" w:semiHidden="1" w:unhideWhenUsed="1"/>
-    <w:lsdException w:name="toa heading" w:semiHidden="1" w:unhideWhenUsed="1"/>
-    <w:lsdException w:name="List" w:semiHidden="1" w:unhideWhenUsed="1"/>
-    <w:lsdException w:name="List Bullet" w:semiHidden="1" w:unhideWhenUsed="1"/>
-    <w:lsdException w:name="List Number" w:semiHidden="1" w:unhideWhenUsed="1"/>
-    <w:lsdException w:name="List 2" w:semiHidden="1" w:unhideWhenUsed="1"/>
-    <w:lsdException w:name="List 3" w:semiHidden="1" w:unhideWhenUsed="1"/>
-    <w:lsdException w:name="List 4" w:semiHidden="1" w:unhideWhenUsed="1"/>
-    <w:lsdException w:name="List 5" w:semiHidden="1" w:unhideWhenUsed="1"/>
-    <w:lsdException w:name="List Bullet 2" w:semiHidden="1" w:unhideWhenUsed="1"/>
-    <w:lsdException w:name="List Bullet 3" w:semiHidden="1" w:unhideWhenUsed="1"/>
-    <w:lsdException w:name="List Bullet 4" w:semiHidden="1" w:unhideWhenUsed="1"/>
-    <w:lsdException w:name="List Bullet 5" w:semiHidden="1" w:unhideWhenUsed="1"/>
-    <w:lsdException w:name="List Number 2" w:semiHidden="1" w:unhideWhenUsed="1"/>
-    <w:lsdException w:name="List Number 3" w:semiHidden="1" w:unhideWhenUsed="1"/>
-    <w:lsdException w:name="List Number 4" w:semiHidden="1" w:unhideWhenUsed="1"/>
-    <w:lsdException w:name="List Number 5" w:semiHidden="1" w:unhideWhenUsed="1"/>
-    <w:lsdException w:name="Title" w:uiPriority="10" w:qFormat="1"/>
-    <w:lsdException w:name="Closing" w:semiHidden="1" w:unhideWhenUsed="1"/>
-    <w:lsdException w:name="Signature" w:semiHidden="1" w:unhideWhenUsed="1"/>
-    <w:lsdException w:name="Default Paragraph Font" w:semiHidden="1" w:uiPriority="1" w:unhideWhenUsed="1"/>
-    <w:lsdException w:name="Body Text" w:semiHidden="1" w:unhideWhenUsed="1"/>
-    <w:lsdException w:name="Body Text Indent" w:semiHidden="1" w:unhideWhenUsed="1"/>
-    <w:lsdException w:name="List Continue" w:semiHidden="1" w:unhideWhenUsed="1"/>
-    <w:lsdException w:name="List Continue 2" w:semiHidden="1" w:unhideWhenUsed="1"/>
-    <w:lsdException w:name="List Continue 3" w:semiHidden="1" w:unhideWhenUsed="1"/>
-    <w:lsdException w:name="List Continue 4" w:semiHidden="1" w:unhideWhenUsed="1"/>
-    <w:lsdException w:name="List Continue 5" w:semiHidden="1" w:unhideWhenUsed="1"/>
-    <w:lsdException w:name="Message Header" w:semiHidden="1" w:unhideWhenUsed="1"/>
-    <w:lsdException w:name="Subtitle" w:uiPriority="11" w:qFormat="1"/>
-    <w:lsdException w:name="Salutation" w:semiHidden="1" w:unhideWhenUsed="1"/>
-    <w:lsdException w:name="Date" w:semiHidden="1" w:unhideWhenUsed="1"/>
-    <w:lsdException w:name="Body Text First Indent" w:semiHidden="1" w:unhideWhenUsed="1"/>
-    <w:lsdException w:name="Body Text First Indent 2" w:semiHidden="1" w:unhideWhenUsed="1"/>
-    <w:lsdException w:name="Note Heading" w:semiHidden="1" w:unhideWhenUsed="1"/>
-    <w:lsdException w:name="Body Text 2" w:semiHidden="1" w:unhideWhenUsed="1"/>
-    <w:lsdException w:name="Body Text 3" w:semiHidden="1" w:unhideWhenUsed="1"/>
-    <w:lsdException w:name="Body Text Indent 2" w:semiHidden="1" w:unhideWhenUsed="1"/>
-    <w:lsdException w:name="Body Text Indent 3" w:semiHidden="1" w:unhideWhenUsed="1"/>
-    <w:lsdException w:name="Block Text" w:semiHidden="1" w:unhideWhenUsed="1"/>
-    <w:lsdException w:name="Hyperlink" w:semiHidden="1" w:unhideWhenUsed="1"/>
-    <w:lsdException w:name="FollowedHyperlink" w:semiHidden="1" w:unhideWhenUsed="1"/>
-    <w:lsdException w:name="Strong" w:uiPriority="22" w:qFormat="1"/>
-    <w:lsdException w:name="Emphasis" w:uiPriority="20" w:qFormat="1"/>
-    <w:lsdException w:name="Document Map" w:semiHidden="1" w:unhideWhenUsed="1"/>
-    <w:lsdException w:name="Plain Text" w:semiHidden="1" w:unhideWhenUsed="1"/>
-    <w:lsdException w:name="E-mail Signature" w:semiHidden="1" w:unhideWhenUsed="1"/>
-    <w:lsdException w:name="HTML Top of Form" w:semiHidden="1" w:unhideWhenUsed="1"/>
-    <w:lsdException w:name="HTML Bottom of Form" w:semiHidden="1" w:unhideWhenUsed="1"/>
-    <w:lsdException w:name="Normal (Web)" w:semiHidden="1" w:unhideWhenUsed="1"/>
-    <w:lsdException w:name="HTML Acronym" w:semiHidden="1" w:unhideWhenUsed="1"/>
-    <w:lsdException w:name="HTML Address" w:semiHidden="1" w:unhideWhenUsed="1"/>
-    <w:lsdException w:name="HTML Cite" w:semiHidden="1" w:unhideWhenUsed="1"/>
-    <w:lsdException w:name="HTML Code" w:semiHidden="1" w:unhideWhenUsed="1"/>
-    <w:lsdException w:name="HTML Definition" w:semiHidden="1" w:unhideWhenUsed="1"/>
-    <w:lsdException w:name="HTML Keyboard" w:semiHidden="1" w:unhideWhenUsed="1"/>
-    <w:lsdException w:name="HTML Preformatted" w:semiHidden="1" w:unhideWhenUsed="1"/>
-    <w:lsdException w:name="HTML Sample" w:semiHidden="1" w:unhideWhenUsed="1"/>
-    <w:lsdException w:name="HTML Typewriter" w:semiHidden="1" w:unhideWhenUsed="1"/>
-    <w:lsdException w:name="HTML Variable" w:semiHidden="1" w:unhideWhenUsed="1"/>
-    <w:lsdException w:name="Normal Table" w:semiHidden="1" w:unhideWhenUsed="1"/>
-    <w:lsdException w:name="annotation subject" w:semiHidden="1" w:unhideWhenUsed="1"/>
-    <w:lsdException w:name="No List" w:semiHidden="1" w:unhideWhenUsed="1"/>
-    <w:lsdException w:name="Outline List 1" w:semiHidden="1" w:unhideWhenUsed="1"/>
-    <w:lsdException w:name="Outline List 2" w:semiHidden="1" w:unhideWhenUsed="1"/>
-    <w:lsdException w:name="Outline List 3" w:semiHidden="1" w:unhideWhenUsed="1"/>
-    <w:lsdException w:name="Table Simple 1" w:semiHidden="1" w:unhideWhenUsed="1"/>
-    <w:lsdException w:name="Table Simple 2" w:semiHidden="1" w:unhideWhenUsed="1"/>
-    <w:lsdException w:name="Table Simple 3" w:semiHidden="1" w:unhideWhenUsed="1"/>
-    <w:lsdException w:name="Table Classic 1" w:semiHidden="1" w:unhideWhenUsed="1"/>
-    <w:lsdException w:name="Table Classic 2" w:semiHidden="1" w:unhideWhenUsed="1"/>
-    <w:lsdException w:name="Table Classic 3" w:semiHidden="1" w:unhideWhenUsed="1"/>
-    <w:lsdException w:name="Table Classic 4" w:semiHidden="1" w:unhideWhenUsed="1"/>
-    <w:lsdException w:name="Table Colorful 1" w:semiHidden="1" w:unhideWhenUsed="1"/>
-    <w:lsdException w:name="Table Colorful 2" w:semiHidden="1" w:unhideWhenUsed="1"/>
-    <w:lsdException w:name="Table Colorful 3" w:semiHidden="1" w:unhideWhenUsed="1"/>
-    <w:lsdException w:name="Table Columns 1" w:semiHidden="1" w:unhideWhenUsed="1"/>
-    <w:lsdException w:name="Table Columns 2" w:semiHidden="1" w:unhideWhenUsed="1"/>
-    <w:lsdException w:name="Table Columns 3" w:semiHidden="1" w:unhideWhenUsed="1"/>
-    <w:lsdException w:name="Table Columns 4" w:semiHidden="1" w:unhideWhenUsed="1"/>
-    <w:lsdException w:name="Table Columns 5" w:semiHidden="1" w:unhideWhenUsed="1"/>
-    <w:lsdException w:name="Table Grid 1" w:semiHidden="1" w:unhideWhenUsed="1"/>
-    <w:lsdException w:name="Table Grid 2" w:semiHidden="1" w:unhideWhenUsed="1"/>
-    <w:lsdException w:name="Table Grid 3" w:semiHidden="1" w:unhideWhenUsed="1"/>
-    <w:lsdException w:name="Table Grid 4" w:semiHidden="1" w:unhideWhenUsed="1"/>
-    <w:lsdException w:name="Table Grid 5" w:semiHidden="1" w:unhideWhenUsed="1"/>
-    <w:lsdException w:name="Table Grid 6" w:semiHidden="1" w:unhideWhenUsed="1"/>
-    <w:lsdException w:name="Table Grid 7" w:semiHidden="1" w:unhideWhenUsed="1"/>
-    <w:lsdException w:name="Table Grid 8" w:semiHidden="1" w:unhideWhenUsed="1"/>
-    <w:lsdException w:name="Table List 1" w:semiHidden="1" w:unhideWhenUsed="1"/>
-    <w:lsdException w:name="Table List 2" w:semiHidden="1" w:unhideWhenUsed="1"/>
-    <w:lsdException w:name="Table List 3" w:semiHidden="1" w:unhideWhenUsed="1"/>
-    <w:lsdException w:name="Table List 4" w:semiHidden="1" w:unhideWhenUsed="1"/>
-    <w:lsdException w:name="Table List 5" w:semiHidden="1" w:unhideWhenUsed="1"/>
-    <w:lsdException w:name="Table List 6" w:semiHidden="1" w:unhideWhenUsed="1"/>
-    <w:lsdException w:name="Table List 7" w:semiHidden="1" w:unhideWhenUsed="1"/>
-    <w:lsdException w:name="Table List 8" w:semiHidden="1" w:unhideWhenUsed="1"/>
-    <w:lsdException w:name="Table 3D effects 1" w:semiHidden="1" w:unhideWhenUsed="1"/>
-    <w:lsdException w:name="Table 3D effects 2" w:semiHidden="1" w:unhideWhenUsed="1"/>
-    <w:lsdException w:name="Table 3D effects 3" w:semiHidden="1" w:unhideWhenUsed="1"/>
-    <w:lsdException w:name="Table Contemporary" w:semiHidden="1" w:unhideWhenUsed="1"/>
-    <w:lsdException w:name="Table Elegant" w:semiHidden="1" w:unhideWhenUsed="1"/>
-    <w:lsdException w:name="Table Professional" w:semiHidden="1" w:unhideWhenUsed="1"/>
-    <w:lsdException w:name="Table Subtle 1" w:semiHidden="1" w:unhideWhenUsed="1"/>
-    <w:lsdException w:name="Table Subtle 2" w:semiHidden="1" w:unhideWhenUsed="1"/>
-    <w:lsdException w:name="Table Web 1" w:semiHidden="1" w:unhideWhenUsed="1"/>
-    <w:lsdException w:name="Table Web 2" w:semiHidden="1" w:unhideWhenUsed="1"/>
-    <w:lsdException w:name="Table Web 3" w:semiHidden="1" w:unhideWhenUsed="1"/>
-    <w:lsdException w:name="Balloon Text" w:semiHidden="1" w:unhideWhenUsed="1"/>
-    <w:lsdException w:name="Table Grid" w:uiPriority="59"/>
-    <w:lsdException w:name="Table Theme" w:semiHidden="1" w:unhideWhenUsed="1"/>
-    <w:lsdException w:name="Placeholder Text" w:semiHidden="1"/>
-    <w:lsdException w:name="No Spacing" w:uiPriority="1" w:qFormat="1"/>
-    <w:lsdException w:name="Light Shading" w:uiPriority="60"/>
-    <w:lsdException w:name="Light List" w:uiPriority="61"/>
-    <w:lsdException w:name="Light Grid" w:uiPriority="62"/>
-    <w:lsdException w:name="Medium Shading 1" w:uiPriority="63"/>
-    <w:lsdException w:name="Medium Shading 2" w:uiPriority="64"/>
-    <w:lsdException w:name="Medium List 1" w:uiPriority="65"/>
-    <w:lsdException w:name="Medium List 2" w:uiPriority="66"/>
-    <w:lsdException w:name="Medium Grid 1" w:uiPriority="67"/>
-    <w:lsdException w:name="Medium Grid 2" w:uiPriority="68"/>
-    <w:lsdException w:name="Medium Grid 3" w:uiPriority="69"/>
-    <w:lsdException w:name="Dark List" w:uiPriority="70"/>
-    <w:lsdException w:name="Colorful Shading" w:uiPriority="71"/>
-    <w:lsdException w:name="Colorful List" w:uiPriority="72"/>
-    <w:lsdException w:name="Colorful Grid" w:uiPriority="73"/>
-    <w:lsdException w:name="Light Shading Accent 1" w:uiPriority="60"/>
-    <w:lsdException w:name="Light List Accent 1" w:uiPriority="61"/>
-    <w:lsdException w:name="Light Grid Accent 1" w:uiPriority="62"/>
-    <w:lsdException w:name="Medium Shading 1 Accent 1" w:uiPriority="63"/>
-    <w:lsdException w:name="Medium Shading 2 Accent 1" w:uiPriority="64"/>
-    <w:lsdException w:name="Medium List 1 Accent 1" w:uiPriority="65"/>
-    <w:lsdException w:name="Revision" w:semiHidden="1"/>
-    <w:lsdException w:name="List Paragraph" w:uiPriority="34" w:qFormat="1"/>
-    <w:lsdException w:name="Quote" w:uiPriority="29" w:qFormat="1"/>
-    <w:lsdException w:name="Intense Quote" w:uiPriority="30" w:qFormat="1"/>
-    <w:lsdException w:name="Medium List 2 Accent 1" w:uiPriority="66"/>
-    <w:lsdException w:name="Medium Grid 1 Accent 1" w:uiPriority="67"/>
-    <w:lsdException w:name="Medium Grid 2 Accent 1" w:uiPriority="68"/>
-    <w:lsdException w:name="Medium Grid 3 Accent 1" w:uiPriority="69"/>
-    <w:lsdException w:name="Dark List Accent 1" w:uiPriority="70"/>
-    <w:lsdException w:name="Colorful Shading Accent 1" w:uiPriority="71"/>
-    <w:lsdException w:name="Colorful List Accent 1" w:uiPriority="72"/>
-    <w:lsdException w:name="Colorful Grid Accent 1" w:uiPriority="73"/>
-    <w:lsdException w:name="Light Shading Accent 2" w:uiPriority="60"/>
-    <w:lsdException w:name="Light List Accent 2" w:uiPriority="61"/>
-    <w:lsdException w:name="Light Grid Accent 2" w:uiPriority="62"/>
-    <w:lsdException w:name="Medium Shading 1 Accent 2" w:uiPriority="63"/>
-    <w:lsdException w:name="Medium Shading 2 Accent 2" w:uiPriority="64"/>
-    <w:lsdException w:name="Medium List 1 Accent 2" w:uiPriority="65"/>
-    <w:lsdException w:name="Medium List 2 Accent 2" w:uiPriority="66"/>
-    <w:lsdException w:name="Medium Grid 1 Accent 2" w:uiPriority="67"/>
-    <w:lsdException w:name="Medium Grid 2 Accent 2" w:uiPriority="68"/>
-    <w:lsdException w:name="Medium Grid 3 Accent 2" w:uiPriority="69"/>
-    <w:lsdException w:name="Dark List Accent 2" w:uiPriority="70"/>
-    <w:lsdException w:name="Colorful Shading Accent 2" w:uiPriority="71"/>
-    <w:lsdException w:name="Colorful List Accent 2" w:uiPriority="72"/>
-    <w:lsdException w:name="Colorful Grid Accent 2" w:uiPriority="73"/>
-    <w:lsdException w:name="Light Shading Accent 3" w:uiPriority="60"/>
-    <w:lsdException w:name="Light List Accent 3" w:uiPriority="61"/>
-    <w:lsdException w:name="Light Grid Accent 3" w:uiPriority="62"/>
-    <w:lsdException w:name="Medium Shading 1 Accent 3" w:uiPriority="63"/>
-    <w:lsdException w:name="Medium Shading 2 Accent 3" w:uiPriority="64"/>
-    <w:lsdException w:name="Medium List 1 Accent 3" w:uiPriority="65"/>
-    <w:lsdException w:name="Medium List 2 Accent 3" w:uiPriority="66"/>
-    <w:lsdException w:name="Medium Grid 1 Accent 3" w:uiPriority="67"/>
-    <w:lsdException w:name="Medium Grid 2 Accent 3" w:uiPriority="68"/>
-    <w:lsdException w:name="Medium Grid 3 Accent 3" w:uiPriority="69"/>
-    <w:lsdException w:name="Dark List Accent 3" w:uiPriority="70"/>
-    <w:lsdException w:name="Colorful Shading Accent 3" w:uiPriority="71"/>
-    <w:lsdException w:name="Colorful List Accent 3" w:uiPriority="72"/>
-    <w:lsdException w:name="Colorful Grid Accent 3" w:uiPriority="73"/>
-    <w:lsdException w:name="Light Shading Accent 4" w:uiPriority="60"/>
-    <w:lsdException w:name="Light List Accent 4" w:uiPriority="61"/>
-    <w:lsdException w:name="Light Grid Accent 4" w:uiPriority="62"/>
-    <w:lsdException w:name="Medium Shading 1 Accent 4" w:uiPriority="63"/>
-    <w:lsdException w:name="Medium Shading 2 Accent 4" w:uiPriority="64"/>
-    <w:lsdException w:name="Medium List 1 Accent 4" w:uiPriority="65"/>
-    <w:lsdException w:name="Medium List 2 Accent 4" w:uiPriority="66"/>
-    <w:lsdException w:name="Medium Grid 1 Accent 4" w:uiPriority="67"/>
-    <w:lsdException w:name="Medium Grid 2 Accent 4" w:uiPriority="68"/>
-    <w:lsdException w:name="Medium Grid 3 Accent 4" w:uiPriority="69"/>
-    <w:lsdException w:name="Dark List Accent 4" w:uiPriority="70"/>
-    <w:lsdException w:name="Colorful Shading Accent 4" w:uiPriority="71"/>
-    <w:lsdException w:name="Colorful List Accent 4" w:uiPriority="72"/>
-    <w:lsdException w:name="Colorful Grid Accent 4" w:uiPriority="73"/>
-    <w:lsdException w:name="Light Shading Accent 5" w:uiPriority="60"/>
-    <w:lsdException w:name="Light List Accent 5" w:uiPriority="61"/>
-    <w:lsdException w:name="Light Grid Accent 5" w:uiPriority="62"/>
-    <w:lsdException w:name="Medium Shading 1 Accent 5" w:uiPriority="63"/>
-    <w:lsdException w:name="Medium Shading 2 Accent 5" w:uiPriority="64"/>
-    <w:lsdException w:name="Medium List 1 Accent 5" w:uiPriority="65"/>
-    <w:lsdException w:name="Medium List 2 Accent 5" w:uiPriority="66"/>
-    <w:lsdException w:name="Medium Grid 1 Accent 5" w:uiPriority="67"/>
-    <w:lsdException w:name="Medium Grid 2 Accent 5" w:uiPriority="68"/>
-    <w:lsdException w:name="Medium Grid 3 Accent 5" w:uiPriority="69"/>
-    <w:lsdException w:name="Dark List Accent 5" w:uiPriority="70"/>
-    <w:lsdException w:name="Colorful Shading Accent 5" w:uiPriority="71"/>
-    <w:lsdException w:name="Colorful List Accent 5" w:uiPriority="72"/>
-    <w:lsdException w:name="Colorful Grid Accent 5" w:uiPriority="73"/>
-    <w:lsdException w:name="Light Shading Accent 6" w:uiPriority="60"/>
-    <w:lsdException w:name="Light List Accent 6" w:uiPriority="61"/>
-    <w:lsdException w:name="Light Grid Accent 6" w:uiPriority="62"/>
-    <w:lsdException w:name="Medium Shading 1 Accent 6" w:uiPriority="63"/>
-    <w:lsdException w:name="Medium Shading 2 Accent 6" w:uiPriority="64"/>
-    <w:lsdException w:name="Medium List 1 Accent 6" w:uiPriority="65"/>
-    <w:lsdException w:name="Medium List 2 Accent 6" w:uiPriority="66"/>
-    <w:lsdException w:name="Medium Grid 1 Accent 6" w:uiPriority="67"/>
-    <w:lsdException w:name="Medium Grid 2 Accent 6" w:uiPriority="68"/>
-    <w:lsdException w:name="Medium Grid 3 Accent 6" w:uiPriority="69"/>
-    <w:lsdException w:name="Dark List Accent 6" w:uiPriority="70"/>
-    <w:lsdException w:name="Colorful Shading Accent 6" w:uiPriority="71"/>
-    <w:lsdException w:name="Colorful List Accent 6" w:uiPriority="72"/>
-    <w:lsdException w:name="Colorful Grid Accent 6" w:uiPriority="73"/>
-    <w:lsdException w:name="Subtle Emphasis" w:uiPriority="19" w:qFormat="1"/>
-    <w:lsdException w:name="Intense Emphasis" w:uiPriority="21" w:qFormat="1"/>
-    <w:lsdException w:name="Subtle Reference" w:uiPriority="31" w:qFormat="1"/>
-    <w:lsdException w:name="Intense Reference" w:uiPriority="32" w:qFormat="1"/>
-    <w:lsdException w:name="Book Title" w:uiPriority="33" w:qFormat="1"/>
-    <w:lsdException w:name="Bibliography" w:semiHidden="1" w:uiPriority="37" w:unhideWhenUsed="1"/>
-    <w:lsdException w:name="TOC Heading" w:semiHidden="1" w:uiPriority="39" w:unhideWhenUsed="1" w:qFormat="1"/>
-    <w:lsdException w:name="Plain Table 1" w:uiPriority="41"/>
-    <w:lsdException w:name="Plain Table 2" w:uiPriority="42"/>
-    <w:lsdException w:name="Plain Table 3" w:uiPriority="43"/>
-    <w:lsdException w:name="Plain Table 4" w:uiPriority="44"/>
-    <w:lsdException w:name="Plain Table 5" w:uiPriority="45"/>
-    <w:lsdException w:name="Grid Table Light" w:uiPriority="40"/>
-    <w:lsdException w:name="Grid Table 1 Light" w:uiPriority="46"/>
-    <w:lsdException w:name="Grid Table 2" w:uiPriority="47"/>
-    <w:lsdException w:name="Grid Table 3" w:uiPriority="48"/>
-    <w:lsdException w:name="Grid Table 4" w:uiPriority="49"/>
-    <w:lsdException w:name="Grid Table 5 Dark" w:uiPriority="50"/>
-    <w:lsdException w:name="Grid Table 6 Colorful" w:uiPriority="51"/>
-    <w:lsdException w:name="Grid Table 7 Colorful" w:uiPriority="52"/>
-    <w:lsdException w:name="Grid Table 1 Light Accent 1" w:uiPriority="46"/>
-    <w:lsdException w:name="Grid Table 2 Accent 1" w:uiPriority="47"/>
-    <w:lsdException w:name="Grid Table 3 Accent 1" w:uiPriority="48"/>
-    <w:lsdException w:name="Grid Table 4 Accent 1" w:uiPriority="49"/>
-    <w:lsdException w:name="Grid Table 5 Dark Accent 1" w:uiPriority="50"/>
-    <w:lsdException w:name="Grid Table 6 Colorful Accent 1" w:uiPriority="51"/>
-    <w:lsdException w:name="Grid Table 7 Colorful Accent 1" w:uiPriority="52"/>
-    <w:lsdException w:name="Grid Table 1 Light Accent 2" w:uiPriority="46"/>
-    <w:lsdException w:name="Grid Table 2 Accent 2" w:uiPriority="47"/>
-    <w:lsdException w:name="Grid Table 3 Accent 2" w:uiPriority="48"/>
-    <w:lsdException w:name="Grid Table 4 Accent 2" w:uiPriority="49"/>
-    <w:lsdException w:name="Grid Table 5 Dark Accent 2" w:uiPriority="50"/>
-    <w:lsdException w:name="Grid Table 6 Colorful Accent 2" w:uiPriority="51"/>
-    <w:lsdException w:name="Grid Table 7 Colorful Accent 2" w:uiPriority="52"/>
-    <w:lsdException w:name="Grid Table 1 Light Accent 3" w:uiPriority="46"/>
-    <w:lsdException w:name="Grid Table 2 Accent 3" w:uiPriority="47"/>
-    <w:lsdException w:name="Grid Table 3 Accent 3" w:uiPriority="48"/>
-    <w:lsdException w:name="Grid Table 4 Accent 3" w:uiPriority="49"/>
-    <w:lsdException w:name="Grid Table 5 Dark Accent 3" w:uiPriority="50"/>
-    <w:lsdException w:name="Grid Table 6 Colorful Accent 3" w:uiPriority="51"/>
-    <w:lsdException w:name="Grid Table 7 Colorful Accent 3" w:uiPriority="52"/>
-    <w:lsdException w:name="Grid Table 1 Light Accent 4" w:uiPriority="46"/>
-    <w:lsdException w:name="Grid Table 2 Accent 4" w:uiPriority="47"/>
-    <w:lsdException w:name="Grid Table 3 Accent 4" w:uiPriority="48"/>
-    <w:lsdException w:name="Grid Table 4 Accent 4" w:uiPriority="49"/>
-    <w:lsdException w:name="Grid Table 5 Dark Accent 4" w:uiPriority="50"/>
-    <w:lsdException w:name="Grid Table 6 Colorful Accent 4" w:uiPriority="51"/>
-    <w:lsdException w:name="Grid Table 7 Colorful Accent 4" w:uiPriority="52"/>
-    <w:lsdException w:name="Grid Table 1 Light Accent 5" w:uiPriority="46"/>
-    <w:lsdException w:name="Grid Table 2 Accent 5" w:uiPriority="47"/>
-    <w:lsdException w:name="Grid Table 3 Accent 5" w:uiPriority="48"/>
-    <w:lsdException w:name="Grid Table 4 Accent 5" w:uiPriority="49"/>
-    <w:lsdException w:name="Grid Table 5 Dark Accent 5" w:uiPriority="50"/>
-    <w:lsdException w:name="Grid Table 6 Colorful Accent 5" w:uiPriority="51"/>
-    <w:lsdException w:name="Grid Table 7 Colorful Accent 5" w:uiPriority="52"/>
-    <w:lsdException w:name="Grid Table 1 Light Accent 6" w:uiPriority="46"/>
-    <w:lsdException w:name="Grid Table 2 Accent 6" w:uiPriority="47"/>
-    <w:lsdException w:name="Grid Table 3 Accent 6" w:uiPriority="48"/>
-    <w:lsdException w:name="Grid Table 4 Accent 6" w:uiPriority="49"/>
-    <w:lsdException w:name="Grid Table 5 Dark Accent 6" w:uiPriority="50"/>
-    <w:lsdException w:name="Grid Table 6 Colorful Accent 6" w:uiPriority="51"/>
-    <w:lsdException w:name="Grid Table 7 Colorful Accent 6" w:uiPriority="52"/>
-    <w:lsdException w:name="List Table 1 Light" w:uiPriority="46"/>
-    <w:lsdException w:name="List Table 2" w:uiPriority="47"/>
-    <w:lsdException w:name="List Table 3" w:uiPriority="48"/>
-    <w:lsdException w:name="List Table 4" w:uiPriority="49"/>
-    <w:lsdException w:name="List Table 5 Dark" w:uiPriority="50"/>
-    <w:lsdException w:name="List Table 6 Colorful" w:uiPriority="51"/>
-    <w:lsdException w:name="List Table 7 Colorful" w:uiPriority="52"/>
-    <w:lsdException w:name="List Table 1 Light Accent 1" w:uiPriority="46"/>
-    <w:lsdException w:name="List Table 2 Accent 1" w:uiPriority="47"/>
-    <w:lsdException w:name="List Table 3 Accent 1" w:uiPriority="48"/>
-    <w:lsdException w:name="List Table 4 Accent 1" w:uiPriority="49"/>
-    <w:lsdException w:name="List Table 5 Dark Accent 1" w:uiPriority="50"/>
-    <w:lsdException w:name="List Table 6 Colorful Accent 1" w:uiPriority="51"/>
-    <w:lsdException w:name="List Table 7 Colorful Accent 1" w:uiPriority="52"/>
-    <w:lsdException w:name="List Table 1 Light Accent 2" w:uiPriority="46"/>
-    <w:lsdException w:name="List Table 2 Accent 2" w:uiPriority="47"/>
-    <w:lsdException w:name="List Table 3 Accent 2" w:uiPriority="48"/>
-    <w:lsdException w:name="List Table 4 Accent 2" w:uiPriority="49"/>
-    <w:lsdException w:name="List Table 5 Dark Accent 2" w:uiPriority="50"/>
-    <w:lsdException w:name="List Table 6 Colorful Accent 2" w:uiPriority="51"/>
-    <w:lsdException w:name="List Table 7 Colorful Accent 2" w:uiPriority="52"/>
-    <w:lsdException w:name="List Table 1 Light Accent 3" w:uiPriority="46"/>
-    <w:lsdException w:name="List Table 2 Accent 3" w:uiPriority="47"/>
-    <w:lsdException w:name="List Table 3 Accent 3" w:uiPriority="48"/>
-    <w:lsdException w:name="List Table 4 Accent 3" w:uiPriority="49"/>
-    <w:lsdException w:name="List Table 5 Dark Accent 3" w:uiPriority="50"/>
-    <w:lsdException w:name="List Table 6 Colorful Accent 3" w:uiPriority="51"/>
-    <w:lsdException w:name="List Table 7 Colorful Accent 3" w:uiPriority="52"/>
-    <w:lsdException w:name="List Table 1 Light Accent 4" w:uiPriority="46"/>
-    <w:lsdException w:name="List Table 2 Accent 4" w:uiPriority="47"/>
-    <w:lsdException w:name="List Table 3 Accent 4" w:uiPriority="48"/>
-    <w:lsdException w:name="List Table 4 Accent 4" w:uiPriority="49"/>
-    <w:lsdException w:name="List Table 5 Dark Accent 4" w:uiPriority="50"/>
-    <w:lsdException w:name="List Table 6 Colorful Accent 4" w:uiPriority="51"/>
-    <w:lsdException w:name="List Table 7 Colorful Accent 4" w:uiPriority="52"/>
-    <w:lsdException w:name="List Table 1 Light Accent 5" w:uiPriority="46"/>
-    <w:lsdException w:name="List Table 2 Accent 5" w:uiPriority="47"/>
-    <w:lsdException w:name="List Table 3 Accent 5" w:uiPriority="48"/>
-    <w:lsdException w:name="List Table 4 Accent 5" w:uiPriority="49"/>
-    <w:lsdException w:name="List Table 5 Dark Accent 5" w:uiPriority="50"/>
-    <w:lsdException w:name="List Table 6 Colorful Accent 5" w:uiPriority="51"/>
-    <w:lsdException w:name="List Table 7 Colorful Accent 5" w:uiPriority="52"/>
-    <w:lsdException w:name="List Table 1 Light Accent 6" w:uiPriority="46"/>
-    <w:lsdException w:name="List Table 2 Accent 6" w:uiPriority="47"/>
-    <w:lsdException w:name="List Table 3 Accent 6" w:uiPriority="48"/>
-    <w:lsdException w:name="List Table 4 Accent 6" w:uiPriority="49"/>
-    <w:lsdException w:name="List Table 5 Dark Accent 6" w:uiPriority="50"/>
-    <w:lsdException w:name="List Table 6 Colorful Accent 6" w:uiPriority="51"/>
-    <w:lsdException w:name="List Table 7 Colorful Accent 6" w:uiPriority="52"/>
+  <w:latentStyles w:defLockedState="0" w:defUIPriority="99" w:defSemiHidden="1" w:defUnhideWhenUsed="1" w:defQFormat="0" w:count="267">
+    <w:lsdException w:name="Normal" w:semiHidden="0" w:uiPriority="0" w:unhideWhenUsed="0" w:qFormat="1"/>
+    <w:lsdException w:name="heading 1" w:semiHidden="0" w:uiPriority="9" w:unhideWhenUsed="0" w:qFormat="1"/>
+    <w:lsdException w:name="heading 2" w:uiPriority="9" w:qFormat="1"/>
+    <w:lsdException w:name="heading 3" w:uiPriority="9" w:qFormat="1"/>
+    <w:lsdException w:name="heading 4" w:uiPriority="9" w:qFormat="1"/>
+    <w:lsdException w:name="heading 5" w:uiPriority="9" w:qFormat="1"/>
+    <w:lsdException w:name="heading 6" w:uiPriority="9" w:qFormat="1"/>
+    <w:lsdException w:name="heading 7" w:uiPriority="9" w:qFormat="1"/>
+    <w:lsdException w:name="heading 8" w:uiPriority="9" w:qFormat="1"/>
+    <w:lsdException w:name="heading 9" w:uiPriority="9" w:qFormat="1"/>
+    <w:lsdException w:name="toc 1" w:uiPriority="39"/>
+    <w:lsdException w:name="toc 2" w:uiPriority="39"/>
+    <w:lsdException w:name="toc 3" w:uiPriority="39"/>
+    <w:lsdException w:name="toc 4" w:uiPriority="39"/>
+    <w:lsdException w:name="toc 5" w:uiPriority="39"/>
+    <w:lsdException w:name="toc 6" w:uiPriority="39"/>
+    <w:lsdException w:name="toc 7" w:uiPriority="39"/>
+    <w:lsdException w:name="toc 8" w:uiPriority="39"/>
+    <w:lsdException w:name="toc 9" w:uiPriority="39"/>
+    <w:lsdException w:name="caption" w:uiPriority="35" w:qFormat="1"/>
+    <w:lsdException w:name="Title" w:semiHidden="0" w:uiPriority="10" w:unhideWhenUsed="0" w:qFormat="1"/>
+    <w:lsdException w:name="Default Paragraph Font" w:uiPriority="1"/>
+    <w:lsdException w:name="Subtitle" w:semiHidden="0" w:uiPriority="11" w:unhideWhenUsed="0" w:qFormat="1"/>
+    <w:lsdException w:name="Strong" w:semiHidden="0" w:uiPriority="22" w:unhideWhenUsed="0" w:qFormat="1"/>
+    <w:lsdException w:name="Emphasis" w:semiHidden="0" w:uiPriority="20" w:unhideWhenUsed="0" w:qFormat="1"/>
+    <w:lsdException w:name="Table Grid" w:semiHidden="0" w:uiPriority="59" w:unhideWhenUsed="0"/>
+    <w:lsdException w:name="Placeholder Text" w:unhideWhenUsed="0"/>
+    <w:lsdException w:name="No Spacing" w:semiHidden="0" w:uiPriority="1" w:unhideWhenUsed="0" w:qFormat="1"/>
+    <w:lsdException w:name="Light Shading" w:semiHidden="0" w:uiPriority="60" w:unhideWhenUsed="0"/>
+    <w:lsdException w:name="Light List" w:semiHidden="0" w:uiPriority="61" w:unhideWhenUsed="0"/>
+    <w:lsdException w:name="Light Grid" w:semiHidden="0" w:uiPriority="62" w:unhideWhenUsed="0"/>
+    <w:lsdException w:name="Medium Shading 1" w:semiHidden="0" w:uiPriority="63" w:unhideWhenUsed="0"/>
+    <w:lsdException w:name="Medium Shading 2" w:semiHidden="0" w:uiPriority="64" w:unhideWhenUsed="0"/>
+    <w:lsdException w:name="Medium List 1" w:semiHidden="0" w:uiPriority="65" w:unhideWhenUsed="0"/>
+    <w:lsdException w:name="Medium List 2" w:semiHidden="0" w:uiPriority="66" w:unhideWhenUsed="0"/>
+    <w:lsdException w:name="Medium Grid 1" w:semiHidden="0" w:uiPriority="67" w:unhideWhenUsed="0"/>
+    <w:lsdException w:name="Medium Grid 2" w:semiHidden="0" w:uiPriority="68" w:unhideWhenUsed="0"/>
+    <w:lsdException w:name="Medium Grid 3" w:semiHidden="0" w:uiPriority="69" w:unhideWhenUsed="0"/>
+    <w:lsdException w:name="Dark List" w:semiHidden="0" w:uiPriority="70" w:unhideWhenUsed="0"/>
+    <w:lsdException w:name="Colorful Shading" w:semiHidden="0" w:uiPriority="71" w:unhideWhenUsed="0"/>
+    <w:lsdException w:name="Colorful List" w:semiHidden="0" w:uiPriority="72" w:unhideWhenUsed="0"/>
+    <w:lsdException w:name="Colorful Grid" w:semiHidden="0" w:uiPriority="73" w:unhideWhenUsed="0"/>
+    <w:lsdException w:name="Light Shading Accent 1" w:semiHidden="0" w:uiPriority="60" w:unhideWhenUsed="0"/>
+    <w:lsdException w:name="Light List Accent 1" w:semiHidden="0" w:uiPriority="61" w:unhideWhenUsed="0"/>
+    <w:lsdException w:name="Light Grid Accent 1" w:semiHidden="0" w:uiPriority="62" w:unhideWhenUsed="0"/>
+    <w:lsdException w:name="Medium Shading 1 Accent 1" w:semiHidden="0" w:uiPriority="63" w:unhideWhenUsed="0"/>
+    <w:lsdException w:name="Medium Shading 2 Accent 1" w:semiHidden="0" w:uiPriority="64" w:unhideWhenUsed="0"/>
+    <w:lsdException w:name="Medium List 1 Accent 1" w:semiHidden="0" w:uiPriority="65" w:unhideWhenUsed="0"/>
+    <w:lsdException w:name="Revision" w:unhideWhenUsed="0"/>
+    <w:lsdException w:name="List Paragraph" w:semiHidden="0" w:uiPriority="34" w:unhideWhenUsed="0" w:qFormat="1"/>
+    <w:lsdException w:name="Quote" w:semiHidden="0" w:uiPriority="29" w:unhideWhenUsed="0" w:qFormat="1"/>
+    <w:lsdException w:name="Intense Quote" w:semiHidden="0" w:uiPriority="30" w:unhideWhenUsed="0" w:qFormat="1"/>
+    <w:lsdException w:name="Medium List 2 Accent 1" w:semiHidden="0" w:uiPriority="66" w:unhideWhenUsed="0"/>
+    <w:lsdException w:name="Medium Grid 1 Accent 1" w:semiHidden="0" w:uiPriority="67" w:unhideWhenUsed="0"/>
+    <w:lsdException w:name="Medium Grid 2 Accent 1" w:semiHidden="0" w:uiPriority="68" w:unhideWhenUsed="0"/>
+    <w:lsdException w:name="Medium Grid 3 Accent 1" w:semiHidden="0" w:uiPriority="69" w:unhideWhenUsed="0"/>
+    <w:lsdException w:name="Dark List Accent 1" w:semiHidden="0" w:uiPriority="70" w:unhideWhenUsed="0"/>
+    <w:lsdException w:name="Colorful Shading Accent 1" w:semiHidden="0" w:uiPriority="71" w:unhideWhenUsed="0"/>
+    <w:lsdException w:name="Colorful List Accent 1" w:semiHidden="0" w:uiPriority="72" w:unhideWhenUsed="0"/>
+    <w:lsdException w:name="Colorful Grid Accent 1" w:semiHidden="0" w:uiPriority="73" w:unhideWhenUsed="0"/>
+    <w:lsdException w:name="Light Shading Accent 2" w:semiHidden="0" w:uiPriority="60" w:unhideWhenUsed="0"/>
+    <w:lsdException w:name="Light List Accent 2" w:semiHidden="0" w:uiPriority="61" w:unhideWhenUsed="0"/>
+    <w:lsdException w:name="Light Grid Accent 2" w:semiHidden="0" w:uiPriority="62" w:unhideWhenUsed="0"/>
+    <w:lsdException w:name="Medium Shading 1 Accent 2" w:semiHidden="0" w:uiPriority="63" w:unhideWhenUsed="0"/>
+    <w:lsdException w:name="Medium Shading 2 Accent 2" w:semiHidden="0" w:uiPriority="64" w:unhideWhenUsed="0"/>
+    <w:lsdException w:name="Medium List 1 Accent 2" w:semiHidden="0" w:uiPriority="65" w:unhideWhenUsed="0"/>
+    <w:lsdException w:name="Medium List 2 Accent 2" w:semiHidden="0" w:uiPriority="66" w:unhideWhenUsed="0"/>
+    <w:lsdException w:name="Medium Grid 1 Accent 2" w:semiHidden="0" w:uiPriority="67" w:unhideWhenUsed="0"/>
+    <w:lsdException w:name="Medium Grid 2 Accent 2" w:semiHidden="0" w:uiPriority="68" w:unhideWhenUsed="0"/>
+    <w:lsdException w:name="Medium Grid 3 Accent 2" w:semiHidden="0" w:uiPriority="69" w:unhideWhenUsed="0"/>
+    <w:lsdException w:name="Dark List Accent 2" w:semiHidden="0" w:uiPriority="70" w:unhideWhenUsed="0"/>
+    <w:lsdException w:name="Colorful Shading Accent 2" w:semiHidden="0" w:uiPriority="71" w:unhideWhenUsed="0"/>
+    <w:lsdException w:name="Colorful List Accent 2" w:semiHidden="0" w:uiPriority="72" w:unhideWhenUsed="0"/>
+    <w:lsdException w:name="Colorful Grid Accent 2" w:semiHidden="0" w:uiPriority="73" w:unhideWhenUsed="0"/>
+    <w:lsdException w:name="Light Shading Accent 3" w:semiHidden="0" w:uiPriority="60" w:unhideWhenUsed="0"/>
+    <w:lsdException w:name="Light List Accent 3" w:semiHidden="0" w:uiPriority="61" w:unhideWhenUsed="0"/>
+    <w:lsdException w:name="Light Grid Accent 3" w:semiHidden="0" w:uiPriority="62" w:unhideWhenUsed="0"/>
+    <w:lsdException w:name="Medium Shading 1 Accent 3" w:semiHidden="0" w:uiPriority="63" w:unhideWhenUsed="0"/>
+    <w:lsdException w:name="Medium Shading 2 Accent 3" w:semiHidden="0" w:uiPriority="64" w:unhideWhenUsed="0"/>
+    <w:lsdException w:name="Medium List 1 Accent 3" w:semiHidden="0" w:uiPriority="65" w:unhideWhenUsed="0"/>
+    <w:lsdException w:name="Medium List 2 Accent 3" w:semiHidden="0" w:uiPriority="66" w:unhideWhenUsed="0"/>
+    <w:lsdException w:name="Medium Grid 1 Accent 3" w:semiHidden="0" w:uiPriority="67" w:unhideWhenUsed="0"/>
+    <w:lsdException w:name="Medium Grid 2 Accent 3" w:semiHidden="0" w:uiPriority="68" w:unhideWhenUsed="0"/>
+    <w:lsdException w:name="Medium Grid 3 Accent 3" w:semiHidden="0" w:uiPriority="69" w:unhideWhenUsed="0"/>
+    <w:lsdException w:name="Dark List Accent 3" w:semiHidden="0" w:uiPriority="70" w:unhideWhenUsed="0"/>
+    <w:lsdException w:name="Colorful Shading Accent 3" w:semiHidden="0" w:uiPriority="71" w:unhideWhenUsed="0"/>
+    <w:lsdException w:name="Colorful List Accent 3" w:semiHidden="0" w:uiPriority="72" w:unhideWhenUsed="0"/>
+    <w:lsdException w:name="Colorful Grid Accent 3" w:semiHidden="0" w:uiPriority="73" w:unhideWhenUsed="0"/>
+    <w:lsdException w:name="Light Shading Accent 4" w:semiHidden="0" w:uiPriority="60" w:unhideWhenUsed="0"/>
+    <w:lsdException w:name="Light List Accent 4" w:semiHidden="0" w:uiPriority="61" w:unhideWhenUsed="0"/>
+    <w:lsdException w:name="Light Grid Accent 4" w:semiHidden="0" w:uiPriority="62" w:unhideWhenUsed="0"/>
+    <w:lsdException w:name="Medium Shading 1 Accent 4" w:semiHidden="0" w:uiPriority="63" w:unhideWhenUsed="0"/>
+    <w:lsdException w:name="Medium Shading 2 Accent 4" w:semiHidden="0" w:uiPriority="64" w:unhideWhenUsed="0"/>
+    <w:lsdException w:name="Medium List 1 Accent 4" w:semiHidden="0" w:uiPriority="65" w:unhideWhenUsed="0"/>
+    <w:lsdException w:name="Medium List 2 Accent 4" w:semiHidden="0" w:uiPriority="66" w:unhideWhenUsed="0"/>
+    <w:lsdException w:name="Medium Grid 1 Accent 4" w:semiHidden="0" w:uiPriority="67" w:unhideWhenUsed="0"/>
+    <w:lsdException w:name="Medium Grid 2 Accent 4" w:semiHidden="0" w:uiPriority="68" w:unhideWhenUsed="0"/>
+    <w:lsdException w:name="Medium Grid 3 Accent 4" w:semiHidden="0" w:uiPriority="69" w:unhideWhenUsed="0"/>
+    <w:lsdException w:name="Dark List Accent 4" w:semiHidden="0" w:uiPriority="70" w:unhideWhenUsed="0"/>
+    <w:lsdException w:name="Colorful Shading Accent 4" w:semiHidden="0" w:uiPriority="71" w:unhideWhenUsed="0"/>
+    <w:lsdException w:name="Colorful List Accent 4" w:semiHidden="0" w:uiPriority="72" w:unhideWhenUsed="0"/>
+    <w:lsdException w:name="Colorful Grid Accent 4" w:semiHidden="0" w:uiPriority="73" w:unhideWhenUsed="0"/>
+    <w:lsdException w:name="Light Shading Accent 5" w:semiHidden="0" w:uiPriority="60" w:unhideWhenUsed="0"/>
+    <w:lsdException w:name="Light List Accent 5" w:semiHidden="0" w:uiPriority="61" w:unhideWhenUsed="0"/>
+    <w:lsdException w:name="Light Grid Accent 5" w:semiHidden="0" w:uiPriority="62" w:unhideWhenUsed="0"/>
+    <w:lsdException w:name="Medium Shading 1 Accent 5" w:semiHidden="0" w:uiPriority="63" w:unhideWhenUsed="0"/>
+    <w:lsdException w:name="Medium Shading 2 Accent 5" w:semiHidden="0" w:uiPriority="64" w:unhideWhenUsed="0"/>
+    <w:lsdException w:name="Medium List 1 Accent 5" w:semiHidden="0" w:uiPriority="65" w:unhideWhenUsed="0"/>
+    <w:lsdException w:name="Medium List 2 Accent 5" w:semiHidden="0" w:uiPriority="66" w:unhideWhenUsed="0"/>
+    <w:lsdException w:name="Medium Grid 1 Accent 5" w:semiHidden="0" w:uiPriority="67" w:unhideWhenUsed="0"/>
+    <w:lsdException w:name="Medium Grid 2 Accent 5" w:semiHidden="0" w:uiPriority="68" w:unhideWhenUsed="0"/>
+    <w:lsdException w:name="Medium Grid 3 Accent 5" w:semiHidden="0" w:uiPriority="69" w:unhideWhenUsed="0"/>
+    <w:lsdException w:name="Dark List Accent 5" w:semiHidden="0" w:uiPriority="70" w:unhideWhenUsed="0"/>
+    <w:lsdException w:name="Colorful Shading Accent 5" w:semiHidden="0" w:uiPriority="71" w:unhideWhenUsed="0"/>
+    <w:lsdException w:name="Colorful List Accent 5" w:semiHidden="0" w:uiPriority="72" w:unhideWhenUsed="0"/>
+    <w:lsdException w:name="Colorful Grid Accent 5" w:semiHidden="0" w:uiPriority="73" w:unhideWhenUsed="0"/>
+    <w:lsdException w:name="Light Shading Accent 6" w:semiHidden="0" w:uiPriority="60" w:unhideWhenUsed="0"/>
+    <w:lsdException w:name="Light List Accent 6" w:semiHidden="0" w:uiPriority="61" w:unhideWhenUsed="0"/>
+    <w:lsdException w:name="Light Grid Accent 6" w:semiHidden="0" w:uiPriority="62" w:unhideWhenUsed="0"/>
+    <w:lsdException w:name="Medium Shading 1 Accent 6" w:semiHidden="0" w:uiPriority="63" w:unhideWhenUsed="0"/>
+    <w:lsdException w:name="Medium Shading 2 Accent 6" w:semiHidden="0" w:uiPriority="64" w:unhideWhenUsed="0"/>
+    <w:lsdException w:name="Medium List 1 Accent 6" w:semiHidden="0" w:uiPriority="65" w:unhideWhenUsed="0"/>
+    <w:lsdException w:name="Medium List 2 Accent 6" w:semiHidden="0" w:uiPriority="66" w:unhideWhenUsed="0"/>
+    <w:lsdException w:name="Medium Grid 1 Accent 6" w:semiHidden="0" w:uiPriority="67" w:unhideWhenUsed="0"/>
+    <w:lsdException w:name="Medium Grid 2 Accent 6" w:semiHidden="0" w:uiPriority="68" w:unhideWhenUsed="0"/>
+    <w:lsdException w:name="Medium Grid 3 Accent 6" w:semiHidden="0" w:uiPriority="69" w:unhideWhenUsed="0"/>
+    <w:lsdException w:name="Dark List Accent 6" w:semiHidden="0" w:uiPriority="70" w:unhideWhenUsed="0"/>
+    <w:lsdException w:name="Colorful Shading Accent 6" w:semiHidden="0" w:uiPriority="71" w:unhideWhenUsed="0"/>
+    <w:lsdException w:name="Colorful List Accent 6" w:semiHidden="0" w:uiPriority="72" w:unhideWhenUsed="0"/>
+    <w:lsdException w:name="Colorful Grid Accent 6" w:semiHidden="0" w:uiPriority="73" w:unhideWhenUsed="0"/>
+    <w:lsdException w:name="Subtle Emphasis" w:semiHidden="0" w:uiPriority="19" w:unhideWhenUsed="0" w:qFormat="1"/>
+    <w:lsdException w:name="Intense Emphasis" w:semiHidden="0" w:uiPriority="21" w:unhideWhenUsed="0" w:qFormat="1"/>
+    <w:lsdException w:name="Subtle Reference" w:semiHidden="0" w:uiPriority="31" w:unhideWhenUsed="0" w:qFormat="1"/>
+    <w:lsdException w:name="Intense Reference" w:semiHidden="0" w:uiPriority="32" w:unhideWhenUsed="0" w:qFormat="1"/>
+    <w:lsdException w:name="Book Title" w:semiHidden="0" w:uiPriority="33" w:unhideWhenUsed="0" w:qFormat="1"/>
+    <w:lsdException w:name="Bibliography" w:uiPriority="37"/>
+    <w:lsdException w:name="TOC Heading" w:uiPriority="39" w:qFormat="1"/>
+  </w:latentStyles>
+  <w:style w:type="paragraph" w:default="1" w:styleId="Normal">
+    <w:name w:val="Normal"/>
+    <w:qFormat/>
+  </w:style>
+  <w:style w:type="character" w:default="1" w:styleId="DefaultParagraphFont">
+    <w:name w:val="Default Paragraph Font"/>
+    <w:uiPriority w:val="1"/>
+    <w:semiHidden/>
+    <w:unhideWhenUsed/>
+  </w:style>
+  <w:style w:type="table" w:default="1" w:styleId="TableNormal">
+    <w:name w:val="Normal Table"/>
+    <w:uiPriority w:val="99"/>
+    <w:semiHidden/>
+    <w:unhideWhenUsed/>
+    <w:tblPr>
+      <w:tblInd w:w="0" w:type="dxa"/>
+      <w:tblCellMar>
+        <w:top w:w="0" w:type="dxa"/>
+        <w:left w:w="108" w:type="dxa"/>
+        <w:bottom w:w="0" w:type="dxa"/>
+        <w:right w:w="108" w:type="dxa"/>
+      </w:tblCellMar>
+    </w:tblPr>
+  </w:style>
+  <w:style w:type="numbering" w:default="1" w:styleId="NoList">
+    <w:name w:val="No List"/>
+    <w:uiPriority w:val="99"/>
+    <w:semiHidden/>
+    <w:unhideWhenUsed/>
+  </w:style>
+  <w:style w:type="paragraph" w:styleId="Header">
+    <w:name w:val="header"/>
+    <w:basedOn w:val="Normal"/>
+    <w:link w:val="HeaderChar"/>
+    <w:uiPriority w:val="99"/>
+    <w:unhideWhenUsed/>
+    <w:rsid w:val="00821A71"/>
+    <w:pPr>
+      <w:tabs>
+        <w:tab w:val="center" w:pos="4513"/>
+        <w:tab w:val="right" w:pos="9026"/>
+      </w:tabs>
+      <w:spacing w:after="0" w:line="240" w:lineRule="auto"/>
+    </w:pPr>
+  </w:style>
+  <w:style w:type="character" w:customStyle="1" w:styleId="HeaderChar">
+    <w:name w:val="Header Char"/>
+    <w:basedOn w:val="DefaultParagraphFont"/>
+    <w:link w:val="Header"/>
+    <w:uiPriority w:val="99"/>
+    <w:rsid w:val="00821A71"/>
+  </w:style>
+  <w:style w:type="paragraph" w:styleId="Footer">
+    <w:name w:val="footer"/>
+    <w:basedOn w:val="Normal"/>
+    <w:link w:val="FooterChar"/>
+    <w:uiPriority w:val="99"/>
+    <w:unhideWhenUsed/>
+    <w:rsid w:val="00821A71"/>
+    <w:pPr>
+      <w:tabs>
+        <w:tab w:val="center" w:pos="4513"/>
+        <w:tab w:val="right" w:pos="9026"/>
+      </w:tabs>
+      <w:spacing w:after="0" w:line="240" w:lineRule="auto"/>
+    </w:pPr>
+  </w:style>
+  <w:style w:type="character" w:customStyle="1" w:styleId="FooterChar">
+    <w:name w:val="Footer Char"/>
+    <w:basedOn w:val="DefaultParagraphFont"/>
+    <w:link w:val="Footer"/>
+    <w:uiPriority w:val="99"/>
+    <w:rsid w:val="00821A71"/>
+  </w:style>
+  <w:style w:type="character" w:styleId="Hyperlink">
+    <w:name w:val="Hyperlink"/>
+    <w:basedOn w:val="DefaultParagraphFont"/>
+    <w:uiPriority w:val="99"/>
+    <w:unhideWhenUsed/>
+    <w:rsid w:val="005D4E1D"/>
+    <w:rPr>
+      <w:color w:val="0000FF" w:themeColor="hyperlink"/>
+      <w:u w:val="single"/>
+    </w:rPr>
+  </w:style>
+  <w:style w:type="paragraph" w:styleId="NoSpacing">
+    <w:name w:val="No Spacing"/>
+    <w:uiPriority w:val="1"/>
+    <w:qFormat/>
+    <w:rsid w:val="005D4E1D"/>
+    <w:pPr>
+      <w:spacing w:after="0" w:line="240" w:lineRule="auto"/>
+    </w:pPr>
+  </w:style>
+  <w:style w:type="paragraph" w:styleId="ListParagraph">
+    <w:name w:val="List Paragraph"/>
+    <w:basedOn w:val="Normal"/>
+    <w:uiPriority w:val="34"/>
+    <w:qFormat/>
+    <w:rsid w:val="00924D19"/>
+    <w:pPr>
+      <w:ind w:left="720"/>
+      <w:contextualSpacing/>
+    </w:pPr>
+  </w:style>
+  <w:style w:type="paragraph" w:styleId="BalloonText">
+    <w:name w:val="Balloon Text"/>
+    <w:basedOn w:val="Normal"/>
+    <w:link w:val="BalloonTextChar"/>
+    <w:uiPriority w:val="99"/>
+    <w:semiHidden/>
+    <w:unhideWhenUsed/>
+    <w:rsid w:val="001A7EEA"/>
+    <w:pPr>
+      <w:spacing w:after="0" w:line="240" w:lineRule="auto"/>
+    </w:pPr>
+    <w:rPr>
+      <w:rFonts w:ascii="Tahoma" w:hAnsi="Tahoma" w:cs="Tahoma"/>
+      <w:sz w:val="16"/>
+      <w:szCs w:val="16"/>
+    </w:rPr>
+  </w:style>
+  <w:style w:type="character" w:customStyle="1" w:styleId="BalloonTextChar">
+    <w:name w:val="Balloon Text Char"/>
+    <w:basedOn w:val="DefaultParagraphFont"/>
+    <w:link w:val="BalloonText"/>
+    <w:uiPriority w:val="99"/>
+    <w:semiHidden/>
+    <w:rsid w:val="001A7EEA"/>
+    <w:rPr>
+      <w:rFonts w:ascii="Tahoma" w:hAnsi="Tahoma" w:cs="Tahoma"/>
+      <w:sz w:val="16"/>
+      <w:szCs w:val="16"/>
+    </w:rPr>
+  </w:style>
+</w:styles>
+</file>
+
+<file path=word/stylesWithEffects.xml><?xml version="1.0" encoding="utf-8"?>
+<w:styles xmlns:wpc="http://schemas.microsoft.com/office/word/2010/wordprocessingCanvas" xmlns:mc="http://schemas.openxmlformats.org/markup-compatibility/2006" xmlns:o="urn:schemas-microsoft-com:office:office" xmlns:r="http://schemas.openxmlformats.org/officeDocument/2006/relationships" xmlns:m="http://schemas.openxmlformats.org/officeDocument/2006/math" xmlns:v="urn:schemas-microsoft-com:vml" xmlns:wp14="http://schemas.microsoft.com/office/word/2010/wordprocessingDrawing" xmlns:wp="http://schemas.openxmlformats.org/drawingml/2006/wordprocessingDrawing" xmlns:w10="urn:schemas-microsoft-com:office:word" xmlns:w="http://schemas.openxmlformats.org/wordprocessingml/2006/main" xmlns:w14="http://schemas.microsoft.com/office/word/2010/wordml" xmlns:wpg="http://schemas.microsoft.com/office/word/2010/wordprocessingGroup" xmlns:wpi="http://schemas.microsoft.com/office/word/2010/wordprocessingInk" xmlns:wne="http://schemas.microsoft.com/office/word/2006/wordml" xmlns:wps="http://schemas.microsoft.com/office/word/2010/wordprocessingShape" mc:Ignorable="w14 wp14">
+  <w:docDefaults>
+    <w:rPrDefault>
+      <w:rPr>
+        <w:rFonts w:asciiTheme="minorHAnsi" w:eastAsiaTheme="minorEastAsia" w:hAnsiTheme="minorHAnsi" w:cstheme="minorBidi"/>
+        <w:sz w:val="22"/>
+        <w:szCs w:val="22"/>
+        <w:lang w:val="en-GB" w:eastAsia="ko-KR" w:bidi="ar-SA"/>
+      </w:rPr>
+    </w:rPrDefault>
+    <w:pPrDefault>
+      <w:pPr>
+        <w:spacing w:after="200" w:line="276" w:lineRule="auto"/>
+      </w:pPr>
+    </w:pPrDefault>
+  </w:docDefaults>
+  <w:latentStyles w:defLockedState="0" w:defUIPriority="99" w:defSemiHidden="1" w:defUnhideWhenUsed="1" w:defQFormat="0" w:count="267">
+    <w:lsdException w:name="Normal" w:semiHidden="0" w:uiPriority="0" w:unhideWhenUsed="0" w:qFormat="1"/>
+    <w:lsdException w:name="heading 1" w:semiHidden="0" w:uiPriority="9" w:unhideWhenUsed="0" w:qFormat="1"/>
+    <w:lsdException w:name="heading 2" w:uiPriority="9" w:qFormat="1"/>
+    <w:lsdException w:name="heading 3" w:uiPriority="9" w:qFormat="1"/>
+    <w:lsdException w:name="heading 4" w:uiPriority="9" w:qFormat="1"/>
+    <w:lsdException w:name="heading 5" w:uiPriority="9" w:qFormat="1"/>
+    <w:lsdException w:name="heading 6" w:uiPriority="9" w:qFormat="1"/>
+    <w:lsdException w:name="heading 7" w:uiPriority="9" w:qFormat="1"/>
+    <w:lsdException w:name="heading 8" w:uiPriority="9" w:qFormat="1"/>
+    <w:lsdException w:name="heading 9" w:uiPriority="9" w:qFormat="1"/>
+    <w:lsdException w:name="toc 1" w:uiPriority="39"/>
+    <w:lsdException w:name="toc 2" w:uiPriority="39"/>
+    <w:lsdException w:name="toc 3" w:uiPriority="39"/>
+    <w:lsdException w:name="toc 4" w:uiPriority="39"/>
+    <w:lsdException w:name="toc 5" w:uiPriority="39"/>
+    <w:lsdException w:name="toc 6" w:uiPriority="39"/>
+    <w:lsdException w:name="toc 7" w:uiPriority="39"/>
+    <w:lsdException w:name="toc 8" w:uiPriority="39"/>
+    <w:lsdException w:name="toc 9" w:uiPriority="39"/>
+    <w:lsdException w:name="caption" w:uiPriority="35" w:qFormat="1"/>
+    <w:lsdException w:name="Title" w:semiHidden="0" w:uiPriority="10" w:unhideWhenUsed="0" w:qFormat="1"/>
+    <w:lsdException w:name="Default Paragraph Font" w:uiPriority="1"/>
+    <w:lsdException w:name="Subtitle" w:semiHidden="0" w:uiPriority="11" w:unhideWhenUsed="0" w:qFormat="1"/>
+    <w:lsdException w:name="Strong" w:semiHidden="0" w:uiPriority="22" w:unhideWhenUsed="0" w:qFormat="1"/>
+    <w:lsdException w:name="Emphasis" w:semiHidden="0" w:uiPriority="20" w:unhideWhenUsed="0" w:qFormat="1"/>
+    <w:lsdException w:name="Table Grid" w:semiHidden="0" w:uiPriority="59" w:unhideWhenUsed="0"/>
+    <w:lsdException w:name="Placeholder Text" w:unhideWhenUsed="0"/>
+    <w:lsdException w:name="No Spacing" w:semiHidden="0" w:uiPriority="1" w:unhideWhenUsed="0" w:qFormat="1"/>
+    <w:lsdException w:name="Light Shading" w:semiHidden="0" w:uiPriority="60" w:unhideWhenUsed="0"/>
+    <w:lsdException w:name="Light List" w:semiHidden="0" w:uiPriority="61" w:unhideWhenUsed="0"/>
+    <w:lsdException w:name="Light Grid" w:semiHidden="0" w:uiPriority="62" w:unhideWhenUsed="0"/>
+    <w:lsdException w:name="Medium Shading 1" w:semiHidden="0" w:uiPriority="63" w:unhideWhenUsed="0"/>
+    <w:lsdException w:name="Medium Shading 2" w:semiHidden="0" w:uiPriority="64" w:unhideWhenUsed="0"/>
+    <w:lsdException w:name="Medium List 1" w:semiHidden="0" w:uiPriority="65" w:unhideWhenUsed="0"/>
+    <w:lsdException w:name="Medium List 2" w:semiHidden="0" w:uiPriority="66" w:unhideWhenUsed="0"/>
+    <w:lsdException w:name="Medium Grid 1" w:semiHidden="0" w:uiPriority="67" w:unhideWhenUsed="0"/>
+    <w:lsdException w:name="Medium Grid 2" w:semiHidden="0" w:uiPriority="68" w:unhideWhenUsed="0"/>
+    <w:lsdException w:name="Medium Grid 3" w:semiHidden="0" w:uiPriority="69" w:unhideWhenUsed="0"/>
+    <w:lsdException w:name="Dark List" w:semiHidden="0" w:uiPriority="70" w:unhideWhenUsed="0"/>
+    <w:lsdException w:name="Colorful Shading" w:semiHidden="0" w:uiPriority="71" w:unhideWhenUsed="0"/>
+    <w:lsdException w:name="Colorful List" w:semiHidden="0" w:uiPriority="72" w:unhideWhenUsed="0"/>
+    <w:lsdException w:name="Colorful Grid" w:semiHidden="0" w:uiPriority="73" w:unhideWhenUsed="0"/>
+    <w:lsdException w:name="Light Shading Accent 1" w:semiHidden="0" w:uiPriority="60" w:unhideWhenUsed="0"/>
+    <w:lsdException w:name="Light List Accent 1" w:semiHidden="0" w:uiPriority="61" w:unhideWhenUsed="0"/>
+    <w:lsdException w:name="Light Grid Accent 1" w:semiHidden="0" w:uiPriority="62" w:unhideWhenUsed="0"/>
+    <w:lsdException w:name="Medium Shading 1 Accent 1" w:semiHidden="0" w:uiPriority="63" w:unhideWhenUsed="0"/>
+    <w:lsdException w:name="Medium Shading 2 Accent 1" w:semiHidden="0" w:uiPriority="64" w:unhideWhenUsed="0"/>
+    <w:lsdException w:name="Medium List 1 Accent 1" w:semiHidden="0" w:uiPriority="65" w:unhideWhenUsed="0"/>
+    <w:lsdException w:name="Revision" w:unhideWhenUsed="0"/>
+    <w:lsdException w:name="List Paragraph" w:semiHidden="0" w:uiPriority="34" w:unhideWhenUsed="0" w:qFormat="1"/>
+    <w:lsdException w:name="Quote" w:semiHidden="0" w:uiPriority="29" w:unhideWhenUsed="0" w:qFormat="1"/>
+    <w:lsdException w:name="Intense Quote" w:semiHidden="0" w:uiPriority="30" w:unhideWhenUsed="0" w:qFormat="1"/>
+    <w:lsdException w:name="Medium List 2 Accent 1" w:semiHidden="0" w:uiPriority="66" w:unhideWhenUsed="0"/>
+    <w:lsdException w:name="Medium Grid 1 Accent 1" w:semiHidden="0" w:uiPriority="67" w:unhideWhenUsed="0"/>
+    <w:lsdException w:name="Medium Grid 2 Accent 1" w:semiHidden="0" w:uiPriority="68" w:unhideWhenUsed="0"/>
+    <w:lsdException w:name="Medium Grid 3 Accent 1" w:semiHidden="0" w:uiPriority="69" w:unhideWhenUsed="0"/>
+    <w:lsdException w:name="Dark List Accent 1" w:semiHidden="0" w:uiPriority="70" w:unhideWhenUsed="0"/>
+    <w:lsdException w:name="Colorful Shading Accent 1" w:semiHidden="0" w:uiPriority="71" w:unhideWhenUsed="0"/>
+    <w:lsdException w:name="Colorful List Accent 1" w:semiHidden="0" w:uiPriority="72" w:unhideWhenUsed="0"/>
+    <w:lsdException w:name="Colorful Grid Accent 1" w:semiHidden="0" w:uiPriority="73" w:unhideWhenUsed="0"/>
+    <w:lsdException w:name="Light Shading Accent 2" w:semiHidden="0" w:uiPriority="60" w:unhideWhenUsed="0"/>
+    <w:lsdException w:name="Light List Accent 2" w:semiHidden="0" w:uiPriority="61" w:unhideWhenUsed="0"/>
+    <w:lsdException w:name="Light Grid Accent 2" w:semiHidden="0" w:uiPriority="62" w:unhideWhenUsed="0"/>
+    <w:lsdException w:name="Medium Shading 1 Accent 2" w:semiHidden="0" w:uiPriority="63" w:unhideWhenUsed="0"/>
+    <w:lsdException w:name="Medium Shading 2 Accent 2" w:semiHidden="0" w:uiPriority="64" w:unhideWhenUsed="0"/>
+    <w:lsdException w:name="Medium List 1 Accent 2" w:semiHidden="0" w:uiPriority="65" w:unhideWhenUsed="0"/>
+    <w:lsdException w:name="Medium List 2 Accent 2" w:semiHidden="0" w:uiPriority="66" w:unhideWhenUsed="0"/>
+    <w:lsdException w:name="Medium Grid 1 Accent 2" w:semiHidden="0" w:uiPriority="67" w:unhideWhenUsed="0"/>
+    <w:lsdException w:name="Medium Grid 2 Accent 2" w:semiHidden="0" w:uiPriority="68" w:unhideWhenUsed="0"/>
+    <w:lsdException w:name="Medium Grid 3 Accent 2" w:semiHidden="0" w:uiPriority="69" w:unhideWhenUsed="0"/>
+    <w:lsdException w:name="Dark List Accent 2" w:semiHidden="0" w:uiPriority="70" w:unhideWhenUsed="0"/>
+    <w:lsdException w:name="Colorful Shading Accent 2" w:semiHidden="0" w:uiPriority="71" w:unhideWhenUsed="0"/>
+    <w:lsdException w:name="Colorful List Accent 2" w:semiHidden="0" w:uiPriority="72" w:unhideWhenUsed="0"/>
+    <w:lsdException w:name="Colorful Grid Accent 2" w:semiHidden="0" w:uiPriority="73" w:unhideWhenUsed="0"/>
+    <w:lsdException w:name="Light Shading Accent 3" w:semiHidden="0" w:uiPriority="60" w:unhideWhenUsed="0"/>
+    <w:lsdException w:name="Light List Accent 3" w:semiHidden="0" w:uiPriority="61" w:unhideWhenUsed="0"/>
+    <w:lsdException w:name="Light Grid Accent 3" w:semiHidden="0" w:uiPriority="62" w:unhideWhenUsed="0"/>
+    <w:lsdException w:name="Medium Shading 1 Accent 3" w:semiHidden="0" w:uiPriority="63" w:unhideWhenUsed="0"/>
+    <w:lsdException w:name="Medium Shading 2 Accent 3" w:semiHidden="0" w:uiPriority="64" w:unhideWhenUsed="0"/>
+    <w:lsdException w:name="Medium List 1 Accent 3" w:semiHidden="0" w:uiPriority="65" w:unhideWhenUsed="0"/>
+    <w:lsdException w:name="Medium List 2 Accent 3" w:semiHidden="0" w:uiPriority="66" w:unhideWhenUsed="0"/>
+    <w:lsdException w:name="Medium Grid 1 Accent 3" w:semiHidden="0" w:uiPriority="67" w:unhideWhenUsed="0"/>
+    <w:lsdException w:name="Medium Grid 2 Accent 3" w:semiHidden="0" w:uiPriority="68" w:unhideWhenUsed="0"/>
+    <w:lsdException w:name="Medium Grid 3 Accent 3" w:semiHidden="0" w:uiPriority="69" w:unhideWhenUsed="0"/>
+    <w:lsdException w:name="Dark List Accent 3" w:semiHidden="0" w:uiPriority="70" w:unhideWhenUsed="0"/>
+    <w:lsdException w:name="Colorful Shading Accent 3" w:semiHidden="0" w:uiPriority="71" w:unhideWhenUsed="0"/>
+    <w:lsdException w:name="Colorful List Accent 3" w:semiHidden="0" w:uiPriority="72" w:unhideWhenUsed="0"/>
+    <w:lsdException w:name="Colorful Grid Accent 3" w:semiHidden="0" w:uiPriority="73" w:unhideWhenUsed="0"/>
+    <w:lsdException w:name="Light Shading Accent 4" w:semiHidden="0" w:uiPriority="60" w:unhideWhenUsed="0"/>
+    <w:lsdException w:name="Light List Accent 4" w:semiHidden="0" w:uiPriority="61" w:unhideWhenUsed="0"/>
+    <w:lsdException w:name="Light Grid Accent 4" w:semiHidden="0" w:uiPriority="62" w:unhideWhenUsed="0"/>
+    <w:lsdException w:name="Medium Shading 1 Accent 4" w:semiHidden="0" w:uiPriority="63" w:unhideWhenUsed="0"/>
+    <w:lsdException w:name="Medium Shading 2 Accent 4" w:semiHidden="0" w:uiPriority="64" w:unhideWhenUsed="0"/>
+    <w:lsdException w:name="Medium List 1 Accent 4" w:semiHidden="0" w:uiPriority="65" w:unhideWhenUsed="0"/>
+    <w:lsdException w:name="Medium List 2 Accent 4" w:semiHidden="0" w:uiPriority="66" w:unhideWhenUsed="0"/>
+    <w:lsdException w:name="Medium Grid 1 Accent 4" w:semiHidden="0" w:uiPriority="67" w:unhideWhenUsed="0"/>
+    <w:lsdException w:name="Medium Grid 2 Accent 4" w:semiHidden="0" w:uiPriority="68" w:unhideWhenUsed="0"/>
+    <w:lsdException w:name="Medium Grid 3 Accent 4" w:semiHidden="0" w:uiPriority="69" w:unhideWhenUsed="0"/>
+    <w:lsdException w:name="Dark List Accent 4" w:semiHidden="0" w:uiPriority="70" w:unhideWhenUsed="0"/>
+    <w:lsdException w:name="Colorful Shading Accent 4" w:semiHidden="0" w:uiPriority="71" w:unhideWhenUsed="0"/>
+    <w:lsdException w:name="Colorful List Accent 4" w:semiHidden="0" w:uiPriority="72" w:unhideWhenUsed="0"/>
+    <w:lsdException w:name="Colorful Grid Accent 4" w:semiHidden="0" w:uiPriority="73" w:unhideWhenUsed="0"/>
+    <w:lsdException w:name="Light Shading Accent 5" w:semiHidden="0" w:uiPriority="60" w:unhideWhenUsed="0"/>
+    <w:lsdException w:name="Light List Accent 5" w:semiHidden="0" w:uiPriority="61" w:unhideWhenUsed="0"/>
+    <w:lsdException w:name="Light Grid Accent 5" w:semiHidden="0" w:uiPriority="62" w:unhideWhenUsed="0"/>
+    <w:lsdException w:name="Medium Shading 1 Accent 5" w:semiHidden="0" w:uiPriority="63" w:unhideWhenUsed="0"/>
+    <w:lsdException w:name="Medium Shading 2 Accent 5" w:semiHidden="0" w:uiPriority="64" w:unhideWhenUsed="0"/>
+    <w:lsdException w:name="Medium List 1 Accent 5" w:semiHidden="0" w:uiPriority="65" w:unhideWhenUsed="0"/>
+    <w:lsdException w:name="Medium List 2 Accent 5" w:semiHidden="0" w:uiPriority="66" w:unhideWhenUsed="0"/>
+    <w:lsdException w:name="Medium Grid 1 Accent 5" w:semiHidden="0" w:uiPriority="67" w:unhideWhenUsed="0"/>
+    <w:lsdException w:name="Medium Grid 2 Accent 5" w:semiHidden="0" w:uiPriority="68" w:unhideWhenUsed="0"/>
+    <w:lsdException w:name="Medium Grid 3 Accent 5" w:semiHidden="0" w:uiPriority="69" w:unhideWhenUsed="0"/>
+    <w:lsdException w:name="Dark List Accent 5" w:semiHidden="0" w:uiPriority="70" w:unhideWhenUsed="0"/>
+    <w:lsdException w:name="Colorful Shading Accent 5" w:semiHidden="0" w:uiPriority="71" w:unhideWhenUsed="0"/>
+    <w:lsdException w:name="Colorful List Accent 5" w:semiHidden="0" w:uiPriority="72" w:unhideWhenUsed="0"/>
+    <w:lsdException w:name="Colorful Grid Accent 5" w:semiHidden="0" w:uiPriority="73" w:unhideWhenUsed="0"/>
+    <w:lsdException w:name="Light Shading Accent 6" w:semiHidden="0" w:uiPriority="60" w:unhideWhenUsed="0"/>
+    <w:lsdException w:name="Light List Accent 6" w:semiHidden="0" w:uiPriority="61" w:unhideWhenUsed="0"/>
+    <w:lsdException w:name="Light Grid Accent 6" w:semiHidden="0" w:uiPriority="62" w:unhideWhenUsed="0"/>
+    <w:lsdException w:name="Medium Shading 1 Accent 6" w:semiHidden="0" w:uiPriority="63" w:unhideWhenUsed="0"/>
+    <w:lsdException w:name="Medium Shading 2 Accent 6" w:semiHidden="0" w:uiPriority="64" w:unhideWhenUsed="0"/>
+    <w:lsdException w:name="Medium List 1 Accent 6" w:semiHidden="0" w:uiPriority="65" w:unhideWhenUsed="0"/>
+    <w:lsdException w:name="Medium List 2 Accent 6" w:semiHidden="0" w:uiPriority="66" w:unhideWhenUsed="0"/>
+    <w:lsdException w:name="Medium Grid 1 Accent 6" w:semiHidden="0" w:uiPriority="67" w:unhideWhenUsed="0"/>
+    <w:lsdException w:name="Medium Grid 2 Accent 6" w:semiHidden="0" w:uiPriority="68" w:unhideWhenUsed="0"/>
+    <w:lsdException w:name="Medium Grid 3 Accent 6" w:semiHidden="0" w:uiPriority="69" w:unhideWhenUsed="0"/>
+    <w:lsdException w:name="Dark List Accent 6" w:semiHidden="0" w:uiPriority="70" w:unhideWhenUsed="0"/>
+    <w:lsdException w:name="Colorful Shading Accent 6" w:semiHidden="0" w:uiPriority="71" w:unhideWhenUsed="0"/>
+    <w:lsdException w:name="Colorful List Accent 6" w:semiHidden="0" w:uiPriority="72" w:unhideWhenUsed="0"/>
+    <w:lsdException w:name="Colorful Grid Accent 6" w:semiHidden="0" w:uiPriority="73" w:unhideWhenUsed="0"/>
+    <w:lsdException w:name="Subtle Emphasis" w:semiHidden="0" w:uiPriority="19" w:unhideWhenUsed="0" w:qFormat="1"/>
+    <w:lsdException w:name="Intense Emphasis" w:semiHidden="0" w:uiPriority="21" w:unhideWhenUsed="0" w:qFormat="1"/>
+    <w:lsdException w:name="Subtle Reference" w:semiHidden="0" w:uiPriority="31" w:unhideWhenUsed="0" w:qFormat="1"/>
+    <w:lsdException w:name="Intense Reference" w:semiHidden="0" w:uiPriority="32" w:unhideWhenUsed="0" w:qFormat="1"/>
+    <w:lsdException w:name="Book Title" w:semiHidden="0" w:uiPriority="33" w:unhideWhenUsed="0" w:qFormat="1"/>
+    <w:lsdException w:name="Bibliography" w:uiPriority="37"/>
+    <w:lsdException w:name="TOC Heading" w:uiPriority="39" w:qFormat="1"/>
   </w:latentStyles>
   <w:style w:type="paragraph" w:default="1" w:styleId="Normal">
     <w:name w:val="Normal"/>

</xml_diff>

<commit_message>
updating website to github page
</commit_message>
<xml_diff>
--- a/resume.docx
+++ b/resume.docx
@@ -79,7 +79,7 @@
         <w:jc w:val="center"/>
       </w:pPr>
       <w:r>
-        <w:t>www.samblackmore.xyz</w:t>
+        <w:t>samblackmore.github.io</w:t>
       </w:r>
     </w:p>
     <w:p>
@@ -107,6 +107,8 @@
         <w:spacing w:line="300" w:lineRule="atLeast"/>
         <w:jc w:val="center"/>
       </w:pPr>
+      <w:bookmarkStart w:id="0" w:name="_GoBack"/>
+      <w:bookmarkEnd w:id="0"/>
     </w:p>
     <w:p>
       <w:pPr>
@@ -535,13 +537,7 @@
         <w:spacing w:line="300" w:lineRule="atLeast"/>
       </w:pPr>
       <w:r>
-        <w:t xml:space="preserve">Contracting services as a </w:t>
-      </w:r>
-      <w:r>
-        <w:t>Quality Assurance Engineer</w:t>
-      </w:r>
-      <w:r>
-        <w:t>.</w:t>
+        <w:t>Contracting services as a Quality Assurance Engineer.</w:t>
       </w:r>
       <w:r>
         <w:tab/>
@@ -733,10 +729,7 @@
         </w:rPr>
       </w:pPr>
       <w:r>
-        <w:t>Desktop</w:t>
-      </w:r>
-      <w:r>
-        <w:t xml:space="preserve"> Team, </w:t>
+        <w:t xml:space="preserve">Desktop Team, </w:t>
       </w:r>
       <w:r>
         <w:t>February</w:t>
@@ -795,12 +788,7 @@
         <w:t>-</w:t>
       </w:r>
       <w:r>
-        <w:t>box and whit</w:t>
-      </w:r>
-      <w:bookmarkStart w:id="0" w:name="_GoBack"/>
-      <w:bookmarkEnd w:id="0"/>
-      <w:r>
-        <w:t>e</w:t>
+        <w:t>box and white</w:t>
       </w:r>
       <w:r>
         <w:t>-</w:t>

</xml_diff>

<commit_message>
removing old website (replaced by :octocat: )
</commit_message>
<xml_diff>
--- a/resume.docx
+++ b/resume.docx
@@ -107,8 +107,6 @@
         <w:spacing w:line="300" w:lineRule="atLeast"/>
         <w:jc w:val="center"/>
       </w:pPr>
-      <w:bookmarkStart w:id="0" w:name="_GoBack"/>
-      <w:bookmarkEnd w:id="0"/>
     </w:p>
     <w:p>
       <w:pPr>
@@ -1017,47 +1015,11 @@
         <w:pStyle w:val="NoSpacing"/>
         <w:spacing w:line="300" w:lineRule="atLeast"/>
         <w:rPr>
-          <w:i/>
-        </w:rPr>
-      </w:pPr>
-    </w:p>
-    <w:p>
-      <w:pPr>
-        <w:pStyle w:val="NoSpacing"/>
-        <w:spacing w:line="300" w:lineRule="atLeast"/>
-        <w:rPr>
-          <w:i/>
-        </w:rPr>
-      </w:pPr>
-      <w:r>
-        <w:rPr>
-          <w:i/>
-        </w:rPr>
-        <w:t>Personal Website (www.samblackmore.xyz)</w:t>
-      </w:r>
-    </w:p>
-    <w:p>
-      <w:pPr>
-        <w:pStyle w:val="NoSpacing"/>
-        <w:numPr>
-          <w:ilvl w:val="0"/>
-          <w:numId w:val="9"/>
-        </w:numPr>
-        <w:spacing w:line="300" w:lineRule="atLeast"/>
-        <w:ind w:left="284" w:hanging="284"/>
-      </w:pPr>
-      <w:r>
-        <w:t>Created portfolio website to practise and showcase programming. Projects include a Java applet to visualise sorting algorithms and a JavaScript syntax highlighter.</w:t>
-      </w:r>
-    </w:p>
-    <w:p>
-      <w:pPr>
-        <w:pStyle w:val="NoSpacing"/>
-        <w:spacing w:line="300" w:lineRule="atLeast"/>
-        <w:rPr>
-          <w:b/>
-        </w:rPr>
-      </w:pPr>
+          <w:b/>
+        </w:rPr>
+      </w:pPr>
+      <w:bookmarkStart w:id="0" w:name="_GoBack"/>
+      <w:bookmarkEnd w:id="0"/>
     </w:p>
     <w:p>
       <w:pPr>
@@ -1614,7 +1576,6 @@
         <w:ind w:left="284" w:hanging="284"/>
       </w:pPr>
       <w:r>
-        <w:lastRenderedPageBreak/>
         <w:t>M</w:t>
       </w:r>
       <w:r>

</xml_diff>

<commit_message>
removing high school grades :disappointed_relieved:
</commit_message>
<xml_diff>
--- a/resume.docx
+++ b/resume.docx
@@ -420,58 +420,6 @@
         <w:spacing w:line="300" w:lineRule="atLeast"/>
         <w:rPr>
           <w:b/>
-        </w:rPr>
-      </w:pPr>
-      <w:r>
-        <w:rPr>
-          <w:b/>
-        </w:rPr>
-        <w:t>2000 – 2009, Stamford School</w:t>
-      </w:r>
-      <w:r>
-        <w:rPr>
-          <w:b/>
-        </w:rPr>
-        <w:t>, UK</w:t>
-      </w:r>
-    </w:p>
-    <w:p>
-      <w:pPr>
-        <w:pStyle w:val="NoSpacing"/>
-        <w:numPr>
-          <w:ilvl w:val="0"/>
-          <w:numId w:val="2"/>
-        </w:numPr>
-        <w:spacing w:line="300" w:lineRule="atLeast"/>
-        <w:ind w:left="284" w:hanging="284"/>
-      </w:pPr>
-      <w:r>
-        <w:t xml:space="preserve">A Level Art </w:t>
-      </w:r>
-      <w:r>
-        <w:t>(A), History (B), French (B), Physics (C)</w:t>
-      </w:r>
-    </w:p>
-    <w:p>
-      <w:pPr>
-        <w:pStyle w:val="NoSpacing"/>
-        <w:numPr>
-          <w:ilvl w:val="0"/>
-          <w:numId w:val="2"/>
-        </w:numPr>
-        <w:spacing w:line="300" w:lineRule="atLeast"/>
-        <w:ind w:left="284" w:hanging="284"/>
-      </w:pPr>
-      <w:r>
-        <w:t>11 GCSEs (grades A*, A and B)</w:t>
-      </w:r>
-    </w:p>
-    <w:p>
-      <w:pPr>
-        <w:pStyle w:val="NoSpacing"/>
-        <w:spacing w:line="300" w:lineRule="atLeast"/>
-        <w:rPr>
-          <w:b/>
           <w:sz w:val="24"/>
         </w:rPr>
       </w:pPr>
@@ -859,6 +807,8 @@
         </w:rPr>
         <w:br w:type="page"/>
       </w:r>
+      <w:bookmarkStart w:id="0" w:name="_GoBack"/>
+      <w:bookmarkEnd w:id="0"/>
     </w:p>
     <w:p>
       <w:pPr>
@@ -1018,8 +968,6 @@
           <w:b/>
         </w:rPr>
       </w:pPr>
-      <w:bookmarkStart w:id="0" w:name="_GoBack"/>
-      <w:bookmarkEnd w:id="0"/>
     </w:p>
     <w:p>
       <w:pPr>

</xml_diff>

<commit_message>
update since starting Espresso work
</commit_message>
<xml_diff>
--- a/resume.docx
+++ b/resume.docx
@@ -456,16 +456,7 @@
         </w:rPr>
       </w:pPr>
       <w:r>
-        <w:t>D</w:t>
-      </w:r>
-      <w:r>
-        <w:t>efine</w:t>
-      </w:r>
-      <w:r>
-        <w:t>d</w:t>
-      </w:r>
-      <w:r>
-        <w:t xml:space="preserve"> a multi-container Docker application for Android testing.</w:t>
+        <w:t>Writing integration tests for the True Key Android application using Google’s Espresso testing framework (Java).</w:t>
       </w:r>
     </w:p>
     <w:p>
@@ -482,7 +473,52 @@
         </w:rPr>
       </w:pPr>
       <w:r>
-        <w:t>Each container runs its own app or service, such as a redis database for storing results, a Python Flask app that listens to GitHub webhooks and triggers tests when a pull request is made, a Python Celery app that runs asychronous tasks on a pool of workers, a scheduling service that runs Celery jobs based on a crontab, and an nginx server for serving the webpages generated by Gradle when running  unit tests.</w:t>
+        <w:t>D</w:t>
+      </w:r>
+      <w:r>
+        <w:t>efine</w:t>
+      </w:r>
+      <w:r>
+        <w:t>d</w:t>
+      </w:r>
+      <w:r>
+        <w:t xml:space="preserve"> a multi-container Docker application for testing</w:t>
+      </w:r>
+      <w:r>
+        <w:t xml:space="preserve"> as we move towards continuous integration with Jenkins</w:t>
+      </w:r>
+      <w:r>
+        <w:t>.</w:t>
+      </w:r>
+      <w:r>
+        <w:t xml:space="preserve"> Technologies used: Python</w:t>
+      </w:r>
+      <w:r>
+        <w:t>,</w:t>
+      </w:r>
+      <w:r>
+        <w:t xml:space="preserve"> </w:t>
+      </w:r>
+      <w:r>
+        <w:t>F</w:t>
+      </w:r>
+      <w:r>
+        <w:t xml:space="preserve">lask, </w:t>
+      </w:r>
+      <w:r>
+        <w:t xml:space="preserve">Celery, </w:t>
+      </w:r>
+      <w:r>
+        <w:t xml:space="preserve">GitHub webhooks, </w:t>
+      </w:r>
+      <w:r>
+        <w:t>Gradle, Groovy, C</w:t>
+      </w:r>
+      <w:r>
+        <w:t xml:space="preserve">ron, </w:t>
+      </w:r>
+      <w:r>
+        <w:t>Redis &amp; Nginx.</w:t>
       </w:r>
     </w:p>
     <w:p>
@@ -506,6 +542,28 @@
       <w:pPr>
         <w:pStyle w:val="NoSpacing"/>
         <w:numPr>
+          <w:ilvl w:val="0"/>
+          <w:numId w:val="11"/>
+        </w:numPr>
+        <w:spacing w:line="300" w:lineRule="atLeast"/>
+        <w:ind w:left="284" w:hanging="284"/>
+        <w:rPr>
+          <w:b/>
+        </w:rPr>
+      </w:pPr>
+      <w:bookmarkStart w:id="0" w:name="_GoBack"/>
+      <w:bookmarkEnd w:id="0"/>
+      <w:r>
+        <w:t>CI &amp;</w:t>
+      </w:r>
+      <w:r>
+        <w:t xml:space="preserve"> Tooling Team, July to September 2016:</w:t>
+      </w:r>
+    </w:p>
+    <w:p>
+      <w:pPr>
+        <w:pStyle w:val="NoSpacing"/>
+        <w:numPr>
           <w:ilvl w:val="1"/>
           <w:numId w:val="11"/>
         </w:numPr>
@@ -516,7 +574,90 @@
         </w:rPr>
       </w:pPr>
       <w:r>
-        <w:t>With the Docker setup complete, I will now be focusing on writing instrumentation tests for the True Key Android app using the Espresso test framework by Google.</w:t>
+        <w:t>Developed</w:t>
+      </w:r>
+      <w:r>
+        <w:t xml:space="preserve"> </w:t>
+      </w:r>
+      <w:r>
+        <w:t xml:space="preserve">a single page application for monitoring </w:t>
+      </w:r>
+      <w:r>
+        <w:t xml:space="preserve">QA metrics such as defects opened vs. closed, backlog trend, number of new builds required during phases of sprint etc. </w:t>
+      </w:r>
+    </w:p>
+    <w:p>
+      <w:pPr>
+        <w:pStyle w:val="NoSpacing"/>
+        <w:numPr>
+          <w:ilvl w:val="1"/>
+          <w:numId w:val="11"/>
+        </w:numPr>
+        <w:spacing w:line="300" w:lineRule="atLeast"/>
+        <w:ind w:left="709"/>
+        <w:rPr>
+          <w:b/>
+        </w:rPr>
+      </w:pPr>
+      <w:r>
+        <w:t>Server written in</w:t>
+      </w:r>
+      <w:r>
+        <w:t xml:space="preserve"> Python Flask</w:t>
+      </w:r>
+      <w:r>
+        <w:t xml:space="preserve"> with</w:t>
+      </w:r>
+      <w:r>
+        <w:t xml:space="preserve"> schedulable tasks that collect data </w:t>
+      </w:r>
+      <w:r>
+        <w:t>from</w:t>
+      </w:r>
+      <w:r>
+        <w:t xml:space="preserve"> APIs</w:t>
+      </w:r>
+      <w:r>
+        <w:t xml:space="preserve"> of internal tools</w:t>
+      </w:r>
+      <w:r>
+        <w:t xml:space="preserve">. </w:t>
+      </w:r>
+      <w:r>
+        <w:t>F</w:t>
+      </w:r>
+      <w:r>
+        <w:t xml:space="preserve">ront-end </w:t>
+      </w:r>
+      <w:r>
+        <w:t xml:space="preserve">interface and </w:t>
+      </w:r>
+      <w:r>
+        <w:t xml:space="preserve">data visualisation </w:t>
+      </w:r>
+      <w:r>
+        <w:t xml:space="preserve">in JavaScript </w:t>
+      </w:r>
+      <w:r>
+        <w:t xml:space="preserve">using HighCharts. Designed various views </w:t>
+      </w:r>
+      <w:r>
+        <w:t xml:space="preserve">and panels </w:t>
+      </w:r>
+      <w:r>
+        <w:t xml:space="preserve">using </w:t>
+      </w:r>
+      <w:r>
+        <w:t>Bootstrap components with a</w:t>
+      </w:r>
+      <w:r>
+        <w:t xml:space="preserve"> </w:t>
+      </w:r>
+      <w:r>
+        <w:t>templating engine</w:t>
+      </w:r>
+      <w:r>
+        <w:t>.</w:t>
       </w:r>
     </w:p>
     <w:p>
@@ -533,10 +674,19 @@
         </w:rPr>
       </w:pPr>
       <w:r>
-        <w:t>CI &amp;</w:t>
-      </w:r>
-      <w:r>
-        <w:t xml:space="preserve"> Tooling Team, July to September 2016:</w:t>
+        <w:t xml:space="preserve">Desktop Team, </w:t>
+      </w:r>
+      <w:r>
+        <w:t>February</w:t>
+      </w:r>
+      <w:r>
+        <w:t xml:space="preserve"> to </w:t>
+      </w:r>
+      <w:r>
+        <w:t>July</w:t>
+      </w:r>
+      <w:r>
+        <w:t xml:space="preserve"> 2016:</w:t>
       </w:r>
     </w:p>
     <w:p>
@@ -553,135 +703,6 @@
         </w:rPr>
       </w:pPr>
       <w:r>
-        <w:t>Developed</w:t>
-      </w:r>
-      <w:r>
-        <w:t xml:space="preserve"> </w:t>
-      </w:r>
-      <w:r>
-        <w:t xml:space="preserve">a single page application for monitoring </w:t>
-      </w:r>
-      <w:r>
-        <w:t xml:space="preserve">QA metrics such as defects opened vs. closed, backlog trend, number of new builds required during phases of sprint etc. </w:t>
-      </w:r>
-    </w:p>
-    <w:p>
-      <w:pPr>
-        <w:pStyle w:val="NoSpacing"/>
-        <w:numPr>
-          <w:ilvl w:val="1"/>
-          <w:numId w:val="11"/>
-        </w:numPr>
-        <w:spacing w:line="300" w:lineRule="atLeast"/>
-        <w:ind w:left="709"/>
-        <w:rPr>
-          <w:b/>
-        </w:rPr>
-      </w:pPr>
-      <w:r>
-        <w:t>Server written in</w:t>
-      </w:r>
-      <w:r>
-        <w:t xml:space="preserve"> Python Flask</w:t>
-      </w:r>
-      <w:r>
-        <w:t xml:space="preserve"> with</w:t>
-      </w:r>
-      <w:r>
-        <w:t xml:space="preserve"> schedulable tasks that collect data </w:t>
-      </w:r>
-      <w:r>
-        <w:t>from</w:t>
-      </w:r>
-      <w:r>
-        <w:t xml:space="preserve"> APIs</w:t>
-      </w:r>
-      <w:r>
-        <w:t xml:space="preserve"> of internal tools</w:t>
-      </w:r>
-      <w:r>
-        <w:t xml:space="preserve">. </w:t>
-      </w:r>
-      <w:r>
-        <w:t>F</w:t>
-      </w:r>
-      <w:r>
-        <w:t xml:space="preserve">ront-end </w:t>
-      </w:r>
-      <w:r>
-        <w:t xml:space="preserve">interface and </w:t>
-      </w:r>
-      <w:r>
-        <w:t xml:space="preserve">data visualisation </w:t>
-      </w:r>
-      <w:r>
-        <w:t xml:space="preserve">in JavaScript </w:t>
-      </w:r>
-      <w:r>
-        <w:t xml:space="preserve">using HighCharts. Designed various views </w:t>
-      </w:r>
-      <w:r>
-        <w:t xml:space="preserve">and panels </w:t>
-      </w:r>
-      <w:r>
-        <w:t xml:space="preserve">using </w:t>
-      </w:r>
-      <w:r>
-        <w:t>Bootstrap components with a</w:t>
-      </w:r>
-      <w:r>
-        <w:t xml:space="preserve"> </w:t>
-      </w:r>
-      <w:r>
-        <w:t>templating engine</w:t>
-      </w:r>
-      <w:r>
-        <w:t>.</w:t>
-      </w:r>
-    </w:p>
-    <w:p>
-      <w:pPr>
-        <w:pStyle w:val="NoSpacing"/>
-        <w:numPr>
-          <w:ilvl w:val="0"/>
-          <w:numId w:val="11"/>
-        </w:numPr>
-        <w:spacing w:line="300" w:lineRule="atLeast"/>
-        <w:ind w:left="284" w:hanging="284"/>
-        <w:rPr>
-          <w:b/>
-        </w:rPr>
-      </w:pPr>
-      <w:r>
-        <w:t xml:space="preserve">Desktop Team, </w:t>
-      </w:r>
-      <w:r>
-        <w:t>February</w:t>
-      </w:r>
-      <w:r>
-        <w:t xml:space="preserve"> to </w:t>
-      </w:r>
-      <w:r>
-        <w:t>July</w:t>
-      </w:r>
-      <w:r>
-        <w:t xml:space="preserve"> 2016:</w:t>
-      </w:r>
-    </w:p>
-    <w:p>
-      <w:pPr>
-        <w:pStyle w:val="NoSpacing"/>
-        <w:numPr>
-          <w:ilvl w:val="1"/>
-          <w:numId w:val="11"/>
-        </w:numPr>
-        <w:spacing w:line="300" w:lineRule="atLeast"/>
-        <w:ind w:left="709"/>
-        <w:rPr>
-          <w:b/>
-        </w:rPr>
-      </w:pPr>
-      <w:r>
         <w:t>T</w:t>
       </w:r>
       <w:r>
@@ -1566,8 +1587,6 @@
           <w:sz w:val="24"/>
         </w:rPr>
       </w:pPr>
-      <w:bookmarkStart w:id="0" w:name="_GoBack"/>
-      <w:bookmarkEnd w:id="0"/>
       <w:r>
         <w:rPr>
           <w:sz w:val="24"/>

</xml_diff>

<commit_message>
updating skills to be more relevant
</commit_message>
<xml_diff>
--- a/resume.docx
+++ b/resume.docx
@@ -551,8 +551,6 @@
           <w:b/>
         </w:rPr>
       </w:pPr>
-      <w:bookmarkStart w:id="0" w:name="_GoBack"/>
-      <w:bookmarkEnd w:id="0"/>
       <w:r>
         <w:t>CI &amp;</w:t>
       </w:r>
@@ -1272,8 +1270,28 @@
         <w:ind w:left="284" w:hanging="284"/>
       </w:pPr>
       <w:r>
-        <w:t>Docker, Python, Flask, JavaScript, Node, Express, Jade, Linux, shell scripting, Git, GitHub, HTML, CSS, data visualization, Java, Ruby, Ruby on Rails, C, C++, Assembly, VBA</w:t>
-      </w:r>
+        <w:t xml:space="preserve">Java, Android, Espresso, Python, Flask, </w:t>
+      </w:r>
+      <w:r>
+        <w:t>Docker, Linux, shell scr</w:t>
+      </w:r>
+      <w:r>
+        <w:t xml:space="preserve">ipting, </w:t>
+      </w:r>
+      <w:r>
+        <w:t>JavaScript</w:t>
+      </w:r>
+      <w:r>
+        <w:t>,</w:t>
+      </w:r>
+      <w:r>
+        <w:t xml:space="preserve"> HTML, CSS, </w:t>
+      </w:r>
+      <w:r>
+        <w:t>Git</w:t>
+      </w:r>
+      <w:bookmarkStart w:id="0" w:name="_GoBack"/>
+      <w:bookmarkEnd w:id="0"/>
     </w:p>
     <w:p>
       <w:pPr>
@@ -1501,6 +1519,7 @@
           <w:b/>
           <w:sz w:val="24"/>
         </w:rPr>
+        <w:lastRenderedPageBreak/>
         <w:t>REFERENCES</w:t>
       </w:r>
     </w:p>

</xml_diff>